<commit_message>
Notebook updated, library column headers added
</commit_message>
<xml_diff>
--- a/SCRUM Notebook.docx
+++ b/SCRUM Notebook.docx
@@ -2218,8 +2218,6 @@
             <w:r>
               <w:t>4</w:t>
             </w:r>
-            <w:bookmarkStart w:id="4" w:name="_GoBack"/>
-            <w:bookmarkEnd w:id="4"/>
           </w:p>
         </w:tc>
         <w:tc>
@@ -2776,6 +2774,156 @@
           </w:p>
         </w:tc>
       </w:tr>
+      <w:tr>
+        <w:trPr>
+          <w:cantSplit/>
+          <w:trHeight w:val="934"/>
+        </w:trPr>
+        <w:tc>
+          <w:tcPr>
+            <w:tcW w:w="913" w:type="dxa"/>
+            <w:shd w:val="clear" w:color="auto" w:fill="auto"/>
+          </w:tcPr>
+          <w:p>
+            <w:pPr>
+              <w:jc w:val="center"/>
+            </w:pPr>
+            <w:r>
+              <w:t>12</w:t>
+            </w:r>
+          </w:p>
+        </w:tc>
+        <w:tc>
+          <w:tcPr>
+            <w:tcW w:w="4454" w:type="dxa"/>
+            <w:shd w:val="clear" w:color="auto" w:fill="auto"/>
+          </w:tcPr>
+          <w:p>
+            <w:pPr>
+              <w:keepNext/>
+              <w:keepLines/>
+            </w:pPr>
+            <w:r>
+              <w:t>The user should see a splash screen upon starting the application</w:t>
+            </w:r>
+          </w:p>
+        </w:tc>
+        <w:tc>
+          <w:tcPr>
+            <w:tcW w:w="1663" w:type="dxa"/>
+          </w:tcPr>
+          <w:p>
+            <w:pPr>
+              <w:jc w:val="center"/>
+            </w:pPr>
+            <w:r>
+              <w:t>2</w:t>
+            </w:r>
+          </w:p>
+        </w:tc>
+        <w:tc>
+          <w:tcPr>
+            <w:tcW w:w="1150" w:type="dxa"/>
+            <w:shd w:val="clear" w:color="auto" w:fill="auto"/>
+          </w:tcPr>
+          <w:p>
+            <w:pPr>
+              <w:jc w:val="center"/>
+            </w:pPr>
+            <w:r>
+              <w:t>Low</w:t>
+            </w:r>
+          </w:p>
+        </w:tc>
+        <w:tc>
+          <w:tcPr>
+            <w:tcW w:w="1332" w:type="dxa"/>
+          </w:tcPr>
+          <w:p>
+            <w:pPr>
+              <w:jc w:val="center"/>
+            </w:pPr>
+            <w:r>
+              <w:t>Complete</w:t>
+            </w:r>
+          </w:p>
+        </w:tc>
+      </w:tr>
+      <w:tr>
+        <w:trPr>
+          <w:cantSplit/>
+          <w:trHeight w:val="934"/>
+        </w:trPr>
+        <w:tc>
+          <w:tcPr>
+            <w:tcW w:w="913" w:type="dxa"/>
+            <w:shd w:val="clear" w:color="auto" w:fill="auto"/>
+          </w:tcPr>
+          <w:p>
+            <w:pPr>
+              <w:jc w:val="center"/>
+            </w:pPr>
+            <w:r>
+              <w:t>13</w:t>
+            </w:r>
+          </w:p>
+        </w:tc>
+        <w:tc>
+          <w:tcPr>
+            <w:tcW w:w="4454" w:type="dxa"/>
+            <w:shd w:val="clear" w:color="auto" w:fill="auto"/>
+          </w:tcPr>
+          <w:p>
+            <w:pPr>
+              <w:keepNext/>
+              <w:keepLines/>
+            </w:pPr>
+            <w:r>
+              <w:t>The artist page should display clickable buttons with an artist picture on them</w:t>
+            </w:r>
+          </w:p>
+        </w:tc>
+        <w:tc>
+          <w:tcPr>
+            <w:tcW w:w="1663" w:type="dxa"/>
+          </w:tcPr>
+          <w:p>
+            <w:pPr>
+              <w:jc w:val="center"/>
+            </w:pPr>
+            <w:r>
+              <w:t>4</w:t>
+            </w:r>
+          </w:p>
+        </w:tc>
+        <w:tc>
+          <w:tcPr>
+            <w:tcW w:w="1150" w:type="dxa"/>
+            <w:shd w:val="clear" w:color="auto" w:fill="auto"/>
+          </w:tcPr>
+          <w:p>
+            <w:pPr>
+              <w:jc w:val="center"/>
+            </w:pPr>
+            <w:r>
+              <w:t>Low</w:t>
+            </w:r>
+          </w:p>
+        </w:tc>
+        <w:tc>
+          <w:tcPr>
+            <w:tcW w:w="1332" w:type="dxa"/>
+          </w:tcPr>
+          <w:p>
+            <w:pPr>
+              <w:jc w:val="center"/>
+            </w:pPr>
+            <w:r>
+              <w:t>Complete</w:t>
+            </w:r>
+          </w:p>
+        </w:tc>
+      </w:tr>
     </w:tbl>
     <w:p/>
     <w:p>
@@ -2787,7 +2935,7 @@
           <w:bCs/>
         </w:rPr>
       </w:pPr>
-      <w:bookmarkStart w:id="5" w:name="_Toc522714940"/>
+      <w:bookmarkStart w:id="4" w:name="_Toc522714940"/>
       <w:r>
         <w:rPr>
           <w:rStyle w:val="Heading1Char"/>
@@ -2805,7 +2953,7 @@
         </w:rPr>
         <w:t xml:space="preserve"> #1</w:t>
       </w:r>
-      <w:bookmarkEnd w:id="5"/>
+      <w:bookmarkEnd w:id="4"/>
     </w:p>
     <w:p>
       <w:pPr>
@@ -3355,7 +3503,7 @@
           <w:rStyle w:val="Heading2Char"/>
         </w:rPr>
       </w:pPr>
-      <w:bookmarkStart w:id="6" w:name="_Toc459581895"/>
+      <w:bookmarkStart w:id="5" w:name="_Toc459581895"/>
     </w:p>
     <w:p>
       <w:pPr>
@@ -3369,17 +3517,17 @@
           <w:rStyle w:val="Heading2Char"/>
         </w:rPr>
       </w:pPr>
-      <w:bookmarkStart w:id="7" w:name="_Toc506754487"/>
-      <w:bookmarkStart w:id="8" w:name="_Toc522714941"/>
+      <w:bookmarkStart w:id="6" w:name="_Toc506754487"/>
+      <w:bookmarkStart w:id="7" w:name="_Toc522714941"/>
       <w:r>
         <w:rPr>
           <w:rStyle w:val="Heading2Char"/>
         </w:rPr>
         <w:t>Review</w:t>
       </w:r>
+      <w:bookmarkEnd w:id="5"/>
       <w:bookmarkEnd w:id="6"/>
       <w:bookmarkEnd w:id="7"/>
-      <w:bookmarkEnd w:id="8"/>
     </w:p>
     <w:p>
       <w:r>
@@ -3547,11 +3695,11 @@
           <w:numId w:val="0"/>
         </w:numPr>
       </w:pPr>
-      <w:bookmarkStart w:id="9" w:name="_Toc522714942"/>
+      <w:bookmarkStart w:id="8" w:name="_Toc522714942"/>
       <w:r>
         <w:t>Retrospective</w:t>
       </w:r>
-      <w:bookmarkEnd w:id="9"/>
+      <w:bookmarkEnd w:id="8"/>
     </w:p>
     <w:p>
       <w:r>
@@ -3567,7 +3715,7 @@
           <w:bCs/>
         </w:rPr>
       </w:pPr>
-      <w:bookmarkStart w:id="10" w:name="_Toc522714943"/>
+      <w:bookmarkStart w:id="9" w:name="_Toc522714943"/>
       <w:r>
         <w:rPr>
           <w:rStyle w:val="Heading1Char"/>
@@ -3577,7 +3725,7 @@
         <w:lastRenderedPageBreak/>
         <w:t>Sprint #2</w:t>
       </w:r>
-      <w:bookmarkEnd w:id="10"/>
+      <w:bookmarkEnd w:id="9"/>
     </w:p>
     <w:p>
       <w:pPr>
@@ -3617,10 +3765,10 @@
         <w:tblLook w:val="04A0" w:firstRow="1" w:lastRow="0" w:firstColumn="1" w:lastColumn="0" w:noHBand="0" w:noVBand="1"/>
       </w:tblPr>
       <w:tblGrid>
-        <w:gridCol w:w="918"/>
-        <w:gridCol w:w="6076"/>
+        <w:gridCol w:w="909"/>
+        <w:gridCol w:w="5812"/>
         <w:gridCol w:w="1329"/>
-        <w:gridCol w:w="919"/>
+        <w:gridCol w:w="1192"/>
       </w:tblGrid>
       <w:tr>
         <w:tc>
@@ -3790,6 +3938,9 @@
             <w:pPr>
               <w:jc w:val="center"/>
             </w:pPr>
+            <w:r>
+              <w:t>Not finished</w:t>
+            </w:r>
           </w:p>
         </w:tc>
       </w:tr>
@@ -3840,7 +3991,11 @@
           <w:tcPr>
             <w:tcW w:w="0" w:type="auto"/>
           </w:tcPr>
-          <w:p/>
+          <w:p>
+            <w:r>
+              <w:t>4</w:t>
+            </w:r>
+          </w:p>
         </w:tc>
       </w:tr>
       <w:tr>
@@ -3853,6 +4008,9 @@
             <w:pPr>
               <w:jc w:val="center"/>
             </w:pPr>
+            <w:r>
+              <w:t>13</w:t>
+            </w:r>
           </w:p>
         </w:tc>
         <w:tc>
@@ -3864,27 +4022,36 @@
             <w:pPr>
               <w:ind w:left="25"/>
             </w:pPr>
-          </w:p>
-        </w:tc>
-        <w:tc>
-          <w:tcPr>
-            <w:tcW w:w="0" w:type="auto"/>
-            <w:shd w:val="clear" w:color="auto" w:fill="auto"/>
-          </w:tcPr>
-          <w:p>
-            <w:pPr>
-              <w:jc w:val="center"/>
-            </w:pPr>
-          </w:p>
-        </w:tc>
-        <w:tc>
-          <w:tcPr>
-            <w:tcW w:w="0" w:type="auto"/>
-          </w:tcPr>
-          <w:p>
-            <w:pPr>
-              <w:jc w:val="center"/>
-            </w:pPr>
+            <w:r>
+              <w:t>The artist page should display clickable buttons with an artist picture on them</w:t>
+            </w:r>
+          </w:p>
+        </w:tc>
+        <w:tc>
+          <w:tcPr>
+            <w:tcW w:w="0" w:type="auto"/>
+            <w:shd w:val="clear" w:color="auto" w:fill="auto"/>
+          </w:tcPr>
+          <w:p>
+            <w:pPr>
+              <w:jc w:val="center"/>
+            </w:pPr>
+            <w:r>
+              <w:t>4</w:t>
+            </w:r>
+          </w:p>
+        </w:tc>
+        <w:tc>
+          <w:tcPr>
+            <w:tcW w:w="0" w:type="auto"/>
+          </w:tcPr>
+          <w:p>
+            <w:pPr>
+              <w:jc w:val="center"/>
+            </w:pPr>
+            <w:r>
+              <w:t>5</w:t>
+            </w:r>
           </w:p>
         </w:tc>
       </w:tr>
@@ -4094,64 +4261,14 @@
           <w:rStyle w:val="Heading2Char"/>
         </w:rPr>
       </w:pPr>
-      <w:bookmarkStart w:id="11" w:name="_Toc522714944"/>
+      <w:bookmarkStart w:id="10" w:name="_Toc522714944"/>
       <w:r>
         <w:rPr>
           <w:rStyle w:val="Heading2Char"/>
         </w:rPr>
         <w:t>Review</w:t>
       </w:r>
-      <w:bookmarkEnd w:id="11"/>
-    </w:p>
-    <w:p>
-      <w:pPr>
-        <w:spacing w:after="120"/>
-        <w:outlineLvl w:val="1"/>
-        <w:rPr>
-          <w:rFonts w:ascii="Calibri" w:eastAsia="Times New Roman" w:hAnsi="Calibri"/>
-          <w:szCs w:val="24"/>
-        </w:rPr>
-      </w:pPr>
-      <w:bookmarkStart w:id="12" w:name="_Toc522714945"/>
-      <w:r>
-        <w:rPr>
-          <w:rFonts w:ascii="Calibri" w:eastAsia="Times New Roman" w:hAnsi="Calibri"/>
-          <w:szCs w:val="24"/>
-        </w:rPr>
-        <w:t xml:space="preserve">[Screenshots, </w:t>
-      </w:r>
-      <w:proofErr w:type="spellStart"/>
-      <w:r>
-        <w:rPr>
-          <w:rFonts w:ascii="Calibri" w:eastAsia="Times New Roman" w:hAnsi="Calibri"/>
-          <w:szCs w:val="24"/>
-        </w:rPr>
-        <w:t>etc</w:t>
-      </w:r>
-      <w:proofErr w:type="spellEnd"/>
-      <w:r>
-        <w:rPr>
-          <w:rFonts w:ascii="Calibri" w:eastAsia="Times New Roman" w:hAnsi="Calibri"/>
-          <w:szCs w:val="24"/>
-        </w:rPr>
-        <w:t xml:space="preserve"> go here. This is where you discuss the product, describing what was done this sprint (potentially shippable product increment) and what was planned for the sprint but was not done</w:t>
-      </w:r>
-      <w:proofErr w:type="gramStart"/>
-      <w:r>
-        <w:rPr>
-          <w:rFonts w:ascii="Calibri" w:eastAsia="Times New Roman" w:hAnsi="Calibri"/>
-          <w:szCs w:val="24"/>
-        </w:rPr>
-        <w:t xml:space="preserve">. </w:t>
-      </w:r>
-      <w:r>
-        <w:rPr>
-          <w:rFonts w:ascii="Calibri" w:eastAsia="Times New Roman" w:hAnsi="Calibri"/>
-          <w:szCs w:val="24"/>
-        </w:rPr>
-        <w:t>]</w:t>
-      </w:r>
-      <w:proofErr w:type="gramEnd"/>
+      <w:bookmarkEnd w:id="10"/>
     </w:p>
     <w:p>
       <w:pPr>
@@ -4161,17 +4278,145 @@
           <w:numId w:val="0"/>
         </w:numPr>
       </w:pPr>
+      <w:bookmarkStart w:id="11" w:name="_Toc522714945"/>
+      <w:r>
+        <w:rPr>
+          <w:b w:val="0"/>
+          <w:bCs w:val="0"/>
+          <w:iCs w:val="0"/>
+          <w:noProof/>
+          <w:sz w:val="24"/>
+          <w:szCs w:val="24"/>
+        </w:rPr>
+        <w:lastRenderedPageBreak/>
+        <w:drawing>
+          <wp:inline distT="0" distB="0" distL="0" distR="0" wp14:anchorId="0757F1FD" wp14:editId="1C8CC736">
+            <wp:extent cx="1676400" cy="3424767"/>
+            <wp:effectExtent l="0" t="0" r="0" b="4445"/>
+            <wp:docPr id="4" name="Picture 4"/>
+            <wp:cNvGraphicFramePr>
+              <a:graphicFrameLocks xmlns:a="http://schemas.openxmlformats.org/drawingml/2006/main" noChangeAspect="1"/>
+            </wp:cNvGraphicFramePr>
+            <a:graphic xmlns:a="http://schemas.openxmlformats.org/drawingml/2006/main">
+              <a:graphicData uri="http://schemas.openxmlformats.org/drawingml/2006/picture">
+                <pic:pic xmlns:pic="http://schemas.openxmlformats.org/drawingml/2006/picture">
+                  <pic:nvPicPr>
+                    <pic:cNvPr id="0" name="Picture 1"/>
+                    <pic:cNvPicPr>
+                      <a:picLocks noChangeAspect="1" noChangeArrowheads="1"/>
+                    </pic:cNvPicPr>
+                  </pic:nvPicPr>
+                  <pic:blipFill>
+                    <a:blip r:embed="rId11">
+                      <a:extLst>
+                        <a:ext uri="{28A0092B-C50C-407E-A947-70E740481C1C}">
+                          <a14:useLocalDpi xmlns:a14="http://schemas.microsoft.com/office/drawing/2010/main" val="0"/>
+                        </a:ext>
+                      </a:extLst>
+                    </a:blip>
+                    <a:srcRect/>
+                    <a:stretch>
+                      <a:fillRect/>
+                    </a:stretch>
+                  </pic:blipFill>
+                  <pic:spPr bwMode="auto">
+                    <a:xfrm>
+                      <a:off x="0" y="0"/>
+                      <a:ext cx="1720399" cy="3514654"/>
+                    </a:xfrm>
+                    <a:prstGeom prst="rect">
+                      <a:avLst/>
+                    </a:prstGeom>
+                    <a:noFill/>
+                    <a:ln>
+                      <a:noFill/>
+                    </a:ln>
+                  </pic:spPr>
+                </pic:pic>
+              </a:graphicData>
+            </a:graphic>
+          </wp:inline>
+        </w:drawing>
+      </w:r>
+      <w:r>
+        <w:rPr>
+          <w:noProof/>
+        </w:rPr>
+        <w:drawing>
+          <wp:inline distT="0" distB="0" distL="0" distR="0" wp14:anchorId="6DC845DF" wp14:editId="4268DAC1">
+            <wp:extent cx="1678884" cy="3438525"/>
+            <wp:effectExtent l="0" t="0" r="0" b="0"/>
+            <wp:docPr id="5" name="Picture 5"/>
+            <wp:cNvGraphicFramePr>
+              <a:graphicFrameLocks xmlns:a="http://schemas.openxmlformats.org/drawingml/2006/main" noChangeAspect="1"/>
+            </wp:cNvGraphicFramePr>
+            <a:graphic xmlns:a="http://schemas.openxmlformats.org/drawingml/2006/main">
+              <a:graphicData uri="http://schemas.openxmlformats.org/drawingml/2006/picture">
+                <pic:pic xmlns:pic="http://schemas.openxmlformats.org/drawingml/2006/picture">
+                  <pic:nvPicPr>
+                    <pic:cNvPr id="0" name="Picture 2"/>
+                    <pic:cNvPicPr>
+                      <a:picLocks noChangeAspect="1" noChangeArrowheads="1"/>
+                    </pic:cNvPicPr>
+                  </pic:nvPicPr>
+                  <pic:blipFill>
+                    <a:blip r:embed="rId12">
+                      <a:extLst>
+                        <a:ext uri="{28A0092B-C50C-407E-A947-70E740481C1C}">
+                          <a14:useLocalDpi xmlns:a14="http://schemas.microsoft.com/office/drawing/2010/main" val="0"/>
+                        </a:ext>
+                      </a:extLst>
+                    </a:blip>
+                    <a:srcRect/>
+                    <a:stretch>
+                      <a:fillRect/>
+                    </a:stretch>
+                  </pic:blipFill>
+                  <pic:spPr bwMode="auto">
+                    <a:xfrm>
+                      <a:off x="0" y="0"/>
+                      <a:ext cx="1704683" cy="3491364"/>
+                    </a:xfrm>
+                    <a:prstGeom prst="rect">
+                      <a:avLst/>
+                    </a:prstGeom>
+                    <a:noFill/>
+                    <a:ln>
+                      <a:noFill/>
+                    </a:ln>
+                  </pic:spPr>
+                </pic:pic>
+              </a:graphicData>
+            </a:graphic>
+          </wp:inline>
+        </w:drawing>
+      </w:r>
+    </w:p>
+    <w:p>
+      <w:pPr>
+        <w:pStyle w:val="Heading2"/>
+        <w:numPr>
+          <w:ilvl w:val="0"/>
+          <w:numId w:val="0"/>
+        </w:numPr>
+      </w:pPr>
       <w:r>
         <w:t>Retrospective</w:t>
       </w:r>
-      <w:bookmarkEnd w:id="12"/>
+      <w:bookmarkEnd w:id="11"/>
     </w:p>
     <w:p>
       <w:r>
         <w:t xml:space="preserve">[This is where you discuss the process. What went well (and are you planning to do more of that?) What didn’t go so well (and do you have a way to do less of that)? What changes are you planning to make in how you plan &amp; carry out the next sprint?] </w:t>
       </w:r>
     </w:p>
-    <w:p/>
+    <w:p>
+      <w:r>
+        <w:t>The things that went really well are that I learned a lot of new features for both Android and Java this sprint and I am starting to feel more comfortable with both.  I have constantly been venturing out of my comfort zone while making this app and it is working out and very cool.  The things that didn’t go well is that I seem to spend an inordinate amount of time on more trivial details.  For example, I did not want the artist icons to show up as solid squares – I wanted rounded ones instead, and figuring out how to do this added many hours to my project.  I think the result in the end is worth it, I just don’t think it would be a good idea to do so in a corporate setting.  For the next sprint, I hope to stay focused and get done with the key functionalities, instead of focusing on more trivial details.</w:t>
+      </w:r>
+      <w:bookmarkStart w:id="12" w:name="_GoBack"/>
+      <w:bookmarkEnd w:id="12"/>
+    </w:p>
     <w:p>
       <w:pPr>
         <w:pStyle w:val="Heading1"/>
@@ -6574,7 +6819,7 @@
     <w:p/>
     <w:p/>
     <w:sectPr>
-      <w:footerReference w:type="default" r:id="rId11"/>
+      <w:footerReference w:type="default" r:id="rId13"/>
       <w:pgSz w:w="12240" w:h="15840"/>
       <w:pgMar w:top="1440" w:right="1440" w:bottom="1440" w:left="1440" w:header="720" w:footer="720" w:gutter="0"/>
       <w:cols w:space="720"/>
@@ -11462,7 +11707,7 @@
 </file>
 
 <file path=customXml/itemProps1.xml><?xml version="1.0" encoding="utf-8"?>
-<ds:datastoreItem xmlns:ds="http://schemas.openxmlformats.org/officeDocument/2006/customXml" ds:itemID="{6F9EAB82-D3BD-495E-8F27-ED7198051ADF}">
+<ds:datastoreItem xmlns:ds="http://schemas.openxmlformats.org/officeDocument/2006/customXml" ds:itemID="{D27F4241-5F28-4538-A34C-62A850BDBA65}">
   <ds:schemaRefs>
     <ds:schemaRef ds:uri="http://schemas.openxmlformats.org/officeDocument/2006/bibliography"/>
   </ds:schemaRefs>

</xml_diff>

<commit_message>
Major refactoring, menuing additions, library rework
</commit_message>
<xml_diff>
--- a/SCRUM Notebook.docx
+++ b/SCRUM Notebook.docx
@@ -4474,10 +4474,10 @@
         <w:tblLook w:val="04A0" w:firstRow="1" w:lastRow="0" w:firstColumn="1" w:lastColumn="0" w:noHBand="0" w:noVBand="1"/>
       </w:tblPr>
       <w:tblGrid>
-        <w:gridCol w:w="890"/>
-        <w:gridCol w:w="6104"/>
+        <w:gridCol w:w="886"/>
+        <w:gridCol w:w="5869"/>
         <w:gridCol w:w="1329"/>
-        <w:gridCol w:w="919"/>
+        <w:gridCol w:w="1158"/>
       </w:tblGrid>
       <w:tr>
         <w:tc>
@@ -4647,6 +4647,9 @@
             <w:pPr>
               <w:jc w:val="center"/>
             </w:pPr>
+            <w:r>
+              <w:t>Not finished</w:t>
+            </w:r>
           </w:p>
         </w:tc>
       </w:tr>
@@ -4660,24 +4663,27 @@
             <w:pPr>
               <w:jc w:val="center"/>
             </w:pPr>
+            <w:r>
+              <w:t>5</w:t>
+            </w:r>
+          </w:p>
+        </w:tc>
+        <w:tc>
+          <w:tcPr>
+            <w:tcW w:w="0" w:type="auto"/>
+            <w:shd w:val="clear" w:color="auto" w:fill="auto"/>
+          </w:tcPr>
+          <w:p>
+            <w:pPr>
+              <w:ind w:left="25"/>
+            </w:pPr>
+            <w:r>
+              <w:t>The user should have access to audio controls; playe</w:t>
+            </w:r>
             <w:bookmarkStart w:id="13" w:name="_GoBack"/>
             <w:bookmarkEnd w:id="13"/>
             <w:r>
-              <w:t>5</w:t>
-            </w:r>
-          </w:p>
-        </w:tc>
-        <w:tc>
-          <w:tcPr>
-            <w:tcW w:w="0" w:type="auto"/>
-            <w:shd w:val="clear" w:color="auto" w:fill="auto"/>
-          </w:tcPr>
-          <w:p>
-            <w:pPr>
-              <w:ind w:left="25"/>
-            </w:pPr>
-            <w:r>
-              <w:t>The user should have access to audio controls; player volume, play, pause, skip to previous/next track, skip X seconds back/forward, randomize, repeat, view lyrics</w:t>
+              <w:t>r volume, play, pause, skip to previous/next track, skip X seconds back/forward, randomize, repeat, view lyrics</w:t>
             </w:r>
           </w:p>
         </w:tc>
@@ -4699,7 +4705,14 @@
           <w:tcPr>
             <w:tcW w:w="0" w:type="auto"/>
           </w:tcPr>
-          <w:p/>
+          <w:p>
+            <w:pPr>
+              <w:jc w:val="center"/>
+            </w:pPr>
+            <w:r>
+              <w:t>Not finished</w:t>
+            </w:r>
+          </w:p>
         </w:tc>
       </w:tr>
       <w:tr>
@@ -5011,6 +5024,192 @@
         <w:t>]</w:t>
       </w:r>
       <w:proofErr w:type="gramEnd"/>
+    </w:p>
+    <w:p>
+      <w:pPr>
+        <w:spacing w:after="120"/>
+        <w:outlineLvl w:val="1"/>
+        <w:rPr>
+          <w:rFonts w:ascii="Calibri" w:eastAsia="Times New Roman" w:hAnsi="Calibri"/>
+          <w:szCs w:val="24"/>
+        </w:rPr>
+      </w:pPr>
+      <w:r>
+        <w:rPr>
+          <w:rFonts w:ascii="Calibri" w:eastAsia="Times New Roman" w:hAnsi="Calibri"/>
+          <w:noProof/>
+          <w:szCs w:val="24"/>
+        </w:rPr>
+        <w:drawing>
+          <wp:inline distT="0" distB="0" distL="0" distR="0" wp14:anchorId="1C17D2C1" wp14:editId="0F0BF2FD">
+            <wp:extent cx="1254255" cy="2543175"/>
+            <wp:effectExtent l="0" t="0" r="3175" b="0"/>
+            <wp:docPr id="6" name="Picture 6"/>
+            <wp:cNvGraphicFramePr>
+              <a:graphicFrameLocks xmlns:a="http://schemas.openxmlformats.org/drawingml/2006/main" noChangeAspect="1"/>
+            </wp:cNvGraphicFramePr>
+            <a:graphic xmlns:a="http://schemas.openxmlformats.org/drawingml/2006/main">
+              <a:graphicData uri="http://schemas.openxmlformats.org/drawingml/2006/picture">
+                <pic:pic xmlns:pic="http://schemas.openxmlformats.org/drawingml/2006/picture">
+                  <pic:nvPicPr>
+                    <pic:cNvPr id="0" name="Picture 1"/>
+                    <pic:cNvPicPr>
+                      <a:picLocks noChangeAspect="1" noChangeArrowheads="1"/>
+                    </pic:cNvPicPr>
+                  </pic:nvPicPr>
+                  <pic:blipFill>
+                    <a:blip r:embed="rId13" cstate="print">
+                      <a:extLst>
+                        <a:ext uri="{28A0092B-C50C-407E-A947-70E740481C1C}">
+                          <a14:useLocalDpi xmlns:a14="http://schemas.microsoft.com/office/drawing/2010/main" val="0"/>
+                        </a:ext>
+                      </a:extLst>
+                    </a:blip>
+                    <a:srcRect/>
+                    <a:stretch>
+                      <a:fillRect/>
+                    </a:stretch>
+                  </pic:blipFill>
+                  <pic:spPr bwMode="auto">
+                    <a:xfrm>
+                      <a:off x="0" y="0"/>
+                      <a:ext cx="1264695" cy="2564344"/>
+                    </a:xfrm>
+                    <a:prstGeom prst="rect">
+                      <a:avLst/>
+                    </a:prstGeom>
+                    <a:noFill/>
+                    <a:ln>
+                      <a:noFill/>
+                    </a:ln>
+                  </pic:spPr>
+                </pic:pic>
+              </a:graphicData>
+            </a:graphic>
+          </wp:inline>
+        </w:drawing>
+      </w:r>
+      <w:r>
+        <w:rPr>
+          <w:rFonts w:ascii="Calibri" w:eastAsia="Times New Roman" w:hAnsi="Calibri"/>
+          <w:noProof/>
+          <w:szCs w:val="24"/>
+        </w:rPr>
+        <w:drawing>
+          <wp:inline distT="0" distB="0" distL="0" distR="0" wp14:anchorId="6BF0DCC0" wp14:editId="26E769BD">
+            <wp:extent cx="1255772" cy="2543175"/>
+            <wp:effectExtent l="0" t="0" r="1905" b="0"/>
+            <wp:docPr id="7" name="Picture 7"/>
+            <wp:cNvGraphicFramePr>
+              <a:graphicFrameLocks xmlns:a="http://schemas.openxmlformats.org/drawingml/2006/main" noChangeAspect="1"/>
+            </wp:cNvGraphicFramePr>
+            <a:graphic xmlns:a="http://schemas.openxmlformats.org/drawingml/2006/main">
+              <a:graphicData uri="http://schemas.openxmlformats.org/drawingml/2006/picture">
+                <pic:pic xmlns:pic="http://schemas.openxmlformats.org/drawingml/2006/picture">
+                  <pic:nvPicPr>
+                    <pic:cNvPr id="0" name="Picture 2"/>
+                    <pic:cNvPicPr>
+                      <a:picLocks noChangeAspect="1" noChangeArrowheads="1"/>
+                    </pic:cNvPicPr>
+                  </pic:nvPicPr>
+                  <pic:blipFill>
+                    <a:blip r:embed="rId14" cstate="print">
+                      <a:extLst>
+                        <a:ext uri="{28A0092B-C50C-407E-A947-70E740481C1C}">
+                          <a14:useLocalDpi xmlns:a14="http://schemas.microsoft.com/office/drawing/2010/main" val="0"/>
+                        </a:ext>
+                      </a:extLst>
+                    </a:blip>
+                    <a:srcRect/>
+                    <a:stretch>
+                      <a:fillRect/>
+                    </a:stretch>
+                  </pic:blipFill>
+                  <pic:spPr bwMode="auto">
+                    <a:xfrm>
+                      <a:off x="0" y="0"/>
+                      <a:ext cx="1272378" cy="2576805"/>
+                    </a:xfrm>
+                    <a:prstGeom prst="rect">
+                      <a:avLst/>
+                    </a:prstGeom>
+                    <a:noFill/>
+                    <a:ln>
+                      <a:noFill/>
+                    </a:ln>
+                  </pic:spPr>
+                </pic:pic>
+              </a:graphicData>
+            </a:graphic>
+          </wp:inline>
+        </w:drawing>
+      </w:r>
+    </w:p>
+    <w:p>
+      <w:pPr>
+        <w:spacing w:after="120"/>
+        <w:outlineLvl w:val="1"/>
+        <w:rPr>
+          <w:rFonts w:ascii="Calibri" w:eastAsia="Times New Roman" w:hAnsi="Calibri"/>
+          <w:szCs w:val="24"/>
+        </w:rPr>
+      </w:pPr>
+      <w:r>
+        <w:rPr>
+          <w:rFonts w:ascii="Calibri" w:eastAsia="Times New Roman" w:hAnsi="Calibri"/>
+          <w:szCs w:val="24"/>
+        </w:rPr>
+        <w:lastRenderedPageBreak/>
+        <w:t xml:space="preserve">None of my stories were fully completed during this Sprint.  That said, I did a major overhaul of the code that I had and did a ton of refactoring to make what I </w:t>
+      </w:r>
+      <w:proofErr w:type="spellStart"/>
+      <w:r>
+        <w:rPr>
+          <w:rFonts w:ascii="Calibri" w:eastAsia="Times New Roman" w:hAnsi="Calibri"/>
+          <w:szCs w:val="24"/>
+        </w:rPr>
+        <w:t>hade</w:t>
+      </w:r>
+      <w:proofErr w:type="spellEnd"/>
+      <w:r>
+        <w:rPr>
+          <w:rFonts w:ascii="Calibri" w:eastAsia="Times New Roman" w:hAnsi="Calibri"/>
+          <w:szCs w:val="24"/>
+        </w:rPr>
+        <w:t xml:space="preserve"> easier to build upon.  This included redoing how I was creating my fragments; now, they are added to a stack, so that when I am in a </w:t>
+      </w:r>
+      <w:proofErr w:type="spellStart"/>
+      <w:r>
+        <w:rPr>
+          <w:rFonts w:ascii="Calibri" w:eastAsia="Times New Roman" w:hAnsi="Calibri"/>
+          <w:szCs w:val="24"/>
+        </w:rPr>
+        <w:t>subfragment</w:t>
+      </w:r>
+      <w:proofErr w:type="spellEnd"/>
+      <w:r>
+        <w:rPr>
+          <w:rFonts w:ascii="Calibri" w:eastAsia="Times New Roman" w:hAnsi="Calibri"/>
+          <w:szCs w:val="24"/>
+        </w:rPr>
+        <w:t xml:space="preserve"> of a fragment I can go back to the previous fragment without exiting all the way back to the activity.  A toolbar now exists for all of the </w:t>
+      </w:r>
+      <w:proofErr w:type="spellStart"/>
+      <w:r>
+        <w:rPr>
+          <w:rFonts w:ascii="Calibri" w:eastAsia="Times New Roman" w:hAnsi="Calibri"/>
+          <w:szCs w:val="24"/>
+        </w:rPr>
+        <w:t>subfragments</w:t>
+      </w:r>
+      <w:proofErr w:type="spellEnd"/>
+      <w:r>
+        <w:rPr>
+          <w:rFonts w:ascii="Calibri" w:eastAsia="Times New Roman" w:hAnsi="Calibri"/>
+          <w:szCs w:val="24"/>
+        </w:rPr>
+        <w:t xml:space="preserve"> of the library class.  MP3 attribute creation was not working properly, so I heavily modified the code there.  Also, library now keeps track of unique artists, their unique albums, and the unique songs on each album via the implementation of sets.</w:t>
+      </w:r>
     </w:p>
     <w:p>
       <w:pPr>
@@ -5032,6 +5231,11 @@
     </w:p>
     <w:p/>
     <w:p>
+      <w:r>
+        <w:t>Though no story was completed, progress was made and an immense amount of code was restructured to make moving forward easier.  A lot of “technical debt” was paid off this sprint.  My plan to make next sprint more successful is to, now that so much refactoring has been done, try to tackle the major tasks that have been holding me up the past two sprints.</w:t>
+      </w:r>
+    </w:p>
+    <w:p>
       <w:pPr>
         <w:pStyle w:val="Heading1"/>
         <w:rPr>
@@ -5051,6 +5255,624 @@
         <w:t>Sprint #4</w:t>
       </w:r>
       <w:bookmarkEnd w:id="16"/>
+    </w:p>
+    <w:p>
+      <w:pPr>
+        <w:spacing w:before="0"/>
+      </w:pPr>
+    </w:p>
+    <w:p>
+      <w:pPr>
+        <w:spacing w:after="240"/>
+        <w:rPr>
+          <w:rFonts w:ascii="Calibri" w:hAnsi="Calibri" w:cs="Calibri"/>
+          <w:sz w:val="32"/>
+          <w:szCs w:val="32"/>
+        </w:rPr>
+      </w:pPr>
+      <w:r>
+        <w:rPr>
+          <w:rFonts w:ascii="Calibri" w:hAnsi="Calibri" w:cs="Calibri"/>
+          <w:sz w:val="32"/>
+          <w:szCs w:val="32"/>
+        </w:rPr>
+        <w:t>Sprint Backlog</w:t>
+      </w:r>
+    </w:p>
+    <w:tbl>
+      <w:tblPr>
+        <w:tblW w:w="0" w:type="auto"/>
+        <w:tblInd w:w="108" w:type="dxa"/>
+        <w:tblBorders>
+          <w:top w:val="single" w:sz="4" w:space="0" w:color="000000"/>
+          <w:left w:val="single" w:sz="4" w:space="0" w:color="000000"/>
+          <w:bottom w:val="single" w:sz="4" w:space="0" w:color="000000"/>
+          <w:right w:val="single" w:sz="4" w:space="0" w:color="000000"/>
+          <w:insideH w:val="single" w:sz="4" w:space="0" w:color="000000"/>
+          <w:insideV w:val="single" w:sz="4" w:space="0" w:color="000000"/>
+        </w:tblBorders>
+        <w:tblLook w:val="04A0" w:firstRow="1" w:lastRow="0" w:firstColumn="1" w:lastColumn="0" w:noHBand="0" w:noVBand="1"/>
+      </w:tblPr>
+      <w:tblGrid>
+        <w:gridCol w:w="890"/>
+        <w:gridCol w:w="6104"/>
+        <w:gridCol w:w="1329"/>
+        <w:gridCol w:w="919"/>
+      </w:tblGrid>
+      <w:tr>
+        <w:tc>
+          <w:tcPr>
+            <w:tcW w:w="0" w:type="auto"/>
+            <w:shd w:val="clear" w:color="auto" w:fill="D9D9D9"/>
+          </w:tcPr>
+          <w:p>
+            <w:pPr>
+              <w:rPr>
+                <w:b/>
+              </w:rPr>
+            </w:pPr>
+            <w:r>
+              <w:rPr>
+                <w:b/>
+              </w:rPr>
+              <w:t>Story ID</w:t>
+            </w:r>
+          </w:p>
+        </w:tc>
+        <w:tc>
+          <w:tcPr>
+            <w:tcW w:w="0" w:type="auto"/>
+            <w:shd w:val="clear" w:color="auto" w:fill="D9D9D9"/>
+          </w:tcPr>
+          <w:p>
+            <w:pPr>
+              <w:rPr>
+                <w:b/>
+              </w:rPr>
+            </w:pPr>
+            <w:r>
+              <w:rPr>
+                <w:b/>
+              </w:rPr>
+              <w:t>Story</w:t>
+            </w:r>
+            <w:r>
+              <w:rPr>
+                <w:b/>
+              </w:rPr>
+              <w:t xml:space="preserve"> / Task</w:t>
+            </w:r>
+          </w:p>
+        </w:tc>
+        <w:tc>
+          <w:tcPr>
+            <w:tcW w:w="0" w:type="auto"/>
+            <w:shd w:val="clear" w:color="auto" w:fill="D9D9D9"/>
+            <w:vAlign w:val="center"/>
+          </w:tcPr>
+          <w:p>
+            <w:pPr>
+              <w:jc w:val="center"/>
+              <w:rPr>
+                <w:b/>
+              </w:rPr>
+            </w:pPr>
+            <w:r>
+              <w:rPr>
+                <w:b/>
+              </w:rPr>
+              <w:t>Estimated</w:t>
+            </w:r>
+          </w:p>
+          <w:p>
+            <w:pPr>
+              <w:spacing w:before="0"/>
+              <w:jc w:val="center"/>
+              <w:rPr>
+                <w:b/>
+              </w:rPr>
+            </w:pPr>
+            <w:r>
+              <w:rPr>
+                <w:b/>
+              </w:rPr>
+              <w:t>Hours</w:t>
+            </w:r>
+          </w:p>
+        </w:tc>
+        <w:tc>
+          <w:tcPr>
+            <w:tcW w:w="0" w:type="auto"/>
+            <w:shd w:val="clear" w:color="auto" w:fill="D9D9D9"/>
+          </w:tcPr>
+          <w:p>
+            <w:pPr>
+              <w:jc w:val="center"/>
+              <w:rPr>
+                <w:b/>
+              </w:rPr>
+            </w:pPr>
+            <w:r>
+              <w:rPr>
+                <w:b/>
+              </w:rPr>
+              <w:t>Actual</w:t>
+            </w:r>
+          </w:p>
+          <w:p>
+            <w:pPr>
+              <w:spacing w:before="0"/>
+              <w:jc w:val="center"/>
+              <w:rPr>
+                <w:b/>
+              </w:rPr>
+            </w:pPr>
+            <w:r>
+              <w:rPr>
+                <w:b/>
+              </w:rPr>
+              <w:t>Hours</w:t>
+            </w:r>
+          </w:p>
+        </w:tc>
+      </w:tr>
+      <w:tr>
+        <w:tc>
+          <w:tcPr>
+            <w:tcW w:w="0" w:type="auto"/>
+            <w:shd w:val="clear" w:color="auto" w:fill="auto"/>
+          </w:tcPr>
+          <w:p>
+            <w:pPr>
+              <w:jc w:val="center"/>
+            </w:pPr>
+            <w:r>
+              <w:t>3</w:t>
+            </w:r>
+          </w:p>
+        </w:tc>
+        <w:tc>
+          <w:tcPr>
+            <w:tcW w:w="0" w:type="auto"/>
+            <w:shd w:val="clear" w:color="auto" w:fill="auto"/>
+          </w:tcPr>
+          <w:p>
+            <w:pPr>
+              <w:ind w:left="25"/>
+            </w:pPr>
+            <w:r>
+              <w:t>The user should be able to import music files into their library; music files should be listed with Artist, Album, Song Title, and Track Length</w:t>
+            </w:r>
+          </w:p>
+        </w:tc>
+        <w:tc>
+          <w:tcPr>
+            <w:tcW w:w="0" w:type="auto"/>
+            <w:shd w:val="clear" w:color="auto" w:fill="auto"/>
+          </w:tcPr>
+          <w:p>
+            <w:pPr>
+              <w:jc w:val="center"/>
+            </w:pPr>
+            <w:r>
+              <w:t>16</w:t>
+            </w:r>
+          </w:p>
+        </w:tc>
+        <w:tc>
+          <w:tcPr>
+            <w:tcW w:w="0" w:type="auto"/>
+          </w:tcPr>
+          <w:p>
+            <w:pPr>
+              <w:jc w:val="center"/>
+            </w:pPr>
+          </w:p>
+        </w:tc>
+      </w:tr>
+      <w:tr>
+        <w:tc>
+          <w:tcPr>
+            <w:tcW w:w="0" w:type="auto"/>
+            <w:shd w:val="clear" w:color="auto" w:fill="auto"/>
+          </w:tcPr>
+          <w:p>
+            <w:pPr>
+              <w:jc w:val="center"/>
+            </w:pPr>
+            <w:r>
+              <w:t>5</w:t>
+            </w:r>
+          </w:p>
+        </w:tc>
+        <w:tc>
+          <w:tcPr>
+            <w:tcW w:w="0" w:type="auto"/>
+            <w:shd w:val="clear" w:color="auto" w:fill="auto"/>
+          </w:tcPr>
+          <w:p>
+            <w:pPr>
+              <w:ind w:left="25"/>
+            </w:pPr>
+            <w:r>
+              <w:t>The user should have access to audio controls; player volume, play, pause, skip to previous/next track, skip X seconds back/forward, randomize, repeat, view lyrics</w:t>
+            </w:r>
+          </w:p>
+        </w:tc>
+        <w:tc>
+          <w:tcPr>
+            <w:tcW w:w="0" w:type="auto"/>
+            <w:shd w:val="clear" w:color="auto" w:fill="auto"/>
+          </w:tcPr>
+          <w:p>
+            <w:pPr>
+              <w:jc w:val="center"/>
+            </w:pPr>
+            <w:r>
+              <w:t>6</w:t>
+            </w:r>
+          </w:p>
+        </w:tc>
+        <w:tc>
+          <w:tcPr>
+            <w:tcW w:w="0" w:type="auto"/>
+          </w:tcPr>
+          <w:p>
+            <w:pPr>
+              <w:jc w:val="center"/>
+            </w:pPr>
+          </w:p>
+        </w:tc>
+      </w:tr>
+      <w:tr>
+        <w:tc>
+          <w:tcPr>
+            <w:tcW w:w="0" w:type="auto"/>
+            <w:shd w:val="clear" w:color="auto" w:fill="auto"/>
+          </w:tcPr>
+          <w:p>
+            <w:pPr>
+              <w:jc w:val="center"/>
+            </w:pPr>
+          </w:p>
+        </w:tc>
+        <w:tc>
+          <w:tcPr>
+            <w:tcW w:w="0" w:type="auto"/>
+            <w:shd w:val="clear" w:color="auto" w:fill="auto"/>
+          </w:tcPr>
+          <w:p>
+            <w:pPr>
+              <w:ind w:left="25"/>
+            </w:pPr>
+          </w:p>
+        </w:tc>
+        <w:tc>
+          <w:tcPr>
+            <w:tcW w:w="0" w:type="auto"/>
+            <w:shd w:val="clear" w:color="auto" w:fill="auto"/>
+          </w:tcPr>
+          <w:p>
+            <w:pPr>
+              <w:jc w:val="center"/>
+            </w:pPr>
+          </w:p>
+        </w:tc>
+        <w:tc>
+          <w:tcPr>
+            <w:tcW w:w="0" w:type="auto"/>
+          </w:tcPr>
+          <w:p>
+            <w:pPr>
+              <w:jc w:val="center"/>
+            </w:pPr>
+          </w:p>
+        </w:tc>
+      </w:tr>
+      <w:tr>
+        <w:tc>
+          <w:tcPr>
+            <w:tcW w:w="0" w:type="auto"/>
+            <w:shd w:val="clear" w:color="auto" w:fill="auto"/>
+          </w:tcPr>
+          <w:p>
+            <w:pPr>
+              <w:jc w:val="center"/>
+            </w:pPr>
+          </w:p>
+        </w:tc>
+        <w:tc>
+          <w:tcPr>
+            <w:tcW w:w="0" w:type="auto"/>
+            <w:shd w:val="clear" w:color="auto" w:fill="auto"/>
+          </w:tcPr>
+          <w:p>
+            <w:pPr>
+              <w:ind w:left="25"/>
+            </w:pPr>
+          </w:p>
+        </w:tc>
+        <w:tc>
+          <w:tcPr>
+            <w:tcW w:w="0" w:type="auto"/>
+            <w:shd w:val="clear" w:color="auto" w:fill="auto"/>
+          </w:tcPr>
+          <w:p>
+            <w:pPr>
+              <w:jc w:val="center"/>
+            </w:pPr>
+          </w:p>
+        </w:tc>
+        <w:tc>
+          <w:tcPr>
+            <w:tcW w:w="0" w:type="auto"/>
+          </w:tcPr>
+          <w:p>
+            <w:pPr>
+              <w:jc w:val="center"/>
+            </w:pPr>
+          </w:p>
+        </w:tc>
+      </w:tr>
+      <w:tr>
+        <w:tc>
+          <w:tcPr>
+            <w:tcW w:w="0" w:type="auto"/>
+            <w:shd w:val="clear" w:color="auto" w:fill="auto"/>
+          </w:tcPr>
+          <w:p>
+            <w:pPr>
+              <w:jc w:val="center"/>
+            </w:pPr>
+          </w:p>
+        </w:tc>
+        <w:tc>
+          <w:tcPr>
+            <w:tcW w:w="0" w:type="auto"/>
+            <w:shd w:val="clear" w:color="auto" w:fill="auto"/>
+          </w:tcPr>
+          <w:p>
+            <w:pPr>
+              <w:ind w:left="25"/>
+            </w:pPr>
+          </w:p>
+        </w:tc>
+        <w:tc>
+          <w:tcPr>
+            <w:tcW w:w="0" w:type="auto"/>
+            <w:shd w:val="clear" w:color="auto" w:fill="auto"/>
+          </w:tcPr>
+          <w:p>
+            <w:pPr>
+              <w:jc w:val="center"/>
+            </w:pPr>
+          </w:p>
+        </w:tc>
+        <w:tc>
+          <w:tcPr>
+            <w:tcW w:w="0" w:type="auto"/>
+          </w:tcPr>
+          <w:p>
+            <w:pPr>
+              <w:jc w:val="center"/>
+            </w:pPr>
+          </w:p>
+        </w:tc>
+      </w:tr>
+      <w:tr>
+        <w:tc>
+          <w:tcPr>
+            <w:tcW w:w="0" w:type="auto"/>
+            <w:shd w:val="clear" w:color="auto" w:fill="auto"/>
+          </w:tcPr>
+          <w:p>
+            <w:pPr>
+              <w:jc w:val="center"/>
+            </w:pPr>
+          </w:p>
+        </w:tc>
+        <w:tc>
+          <w:tcPr>
+            <w:tcW w:w="0" w:type="auto"/>
+            <w:shd w:val="clear" w:color="auto" w:fill="auto"/>
+          </w:tcPr>
+          <w:p>
+            <w:pPr>
+              <w:ind w:left="25"/>
+            </w:pPr>
+          </w:p>
+        </w:tc>
+        <w:tc>
+          <w:tcPr>
+            <w:tcW w:w="0" w:type="auto"/>
+            <w:shd w:val="clear" w:color="auto" w:fill="auto"/>
+          </w:tcPr>
+          <w:p>
+            <w:pPr>
+              <w:jc w:val="center"/>
+            </w:pPr>
+          </w:p>
+        </w:tc>
+        <w:tc>
+          <w:tcPr>
+            <w:tcW w:w="0" w:type="auto"/>
+          </w:tcPr>
+          <w:p>
+            <w:pPr>
+              <w:jc w:val="center"/>
+            </w:pPr>
+          </w:p>
+        </w:tc>
+      </w:tr>
+      <w:tr>
+        <w:tc>
+          <w:tcPr>
+            <w:tcW w:w="0" w:type="auto"/>
+            <w:shd w:val="clear" w:color="auto" w:fill="auto"/>
+          </w:tcPr>
+          <w:p>
+            <w:pPr>
+              <w:jc w:val="center"/>
+            </w:pPr>
+          </w:p>
+        </w:tc>
+        <w:tc>
+          <w:tcPr>
+            <w:tcW w:w="0" w:type="auto"/>
+            <w:shd w:val="clear" w:color="auto" w:fill="auto"/>
+          </w:tcPr>
+          <w:p>
+            <w:pPr>
+              <w:ind w:left="25"/>
+            </w:pPr>
+          </w:p>
+        </w:tc>
+        <w:tc>
+          <w:tcPr>
+            <w:tcW w:w="0" w:type="auto"/>
+            <w:shd w:val="clear" w:color="auto" w:fill="auto"/>
+          </w:tcPr>
+          <w:p>
+            <w:pPr>
+              <w:jc w:val="center"/>
+            </w:pPr>
+          </w:p>
+        </w:tc>
+        <w:tc>
+          <w:tcPr>
+            <w:tcW w:w="0" w:type="auto"/>
+          </w:tcPr>
+          <w:p>
+            <w:pPr>
+              <w:jc w:val="center"/>
+            </w:pPr>
+          </w:p>
+        </w:tc>
+      </w:tr>
+    </w:tbl>
+    <w:p>
+      <w:pPr>
+        <w:pStyle w:val="Heading2"/>
+        <w:numPr>
+          <w:ilvl w:val="0"/>
+          <w:numId w:val="0"/>
+        </w:numPr>
+        <w:spacing w:before="120" w:after="120"/>
+        <w:rPr>
+          <w:rStyle w:val="Heading2Char"/>
+        </w:rPr>
+      </w:pPr>
+    </w:p>
+    <w:p>
+      <w:pPr>
+        <w:pStyle w:val="Heading2"/>
+        <w:numPr>
+          <w:ilvl w:val="0"/>
+          <w:numId w:val="0"/>
+        </w:numPr>
+        <w:spacing w:before="120" w:after="120"/>
+        <w:rPr>
+          <w:rStyle w:val="Heading2Char"/>
+        </w:rPr>
+      </w:pPr>
+      <w:bookmarkStart w:id="17" w:name="_Toc522714950"/>
+      <w:r>
+        <w:rPr>
+          <w:rStyle w:val="Heading2Char"/>
+        </w:rPr>
+        <w:t>Review</w:t>
+      </w:r>
+      <w:bookmarkEnd w:id="17"/>
+    </w:p>
+    <w:p>
+      <w:pPr>
+        <w:spacing w:after="120"/>
+        <w:outlineLvl w:val="1"/>
+        <w:rPr>
+          <w:rFonts w:ascii="Calibri" w:eastAsia="Times New Roman" w:hAnsi="Calibri"/>
+          <w:szCs w:val="24"/>
+        </w:rPr>
+      </w:pPr>
+      <w:bookmarkStart w:id="18" w:name="_Toc522714951"/>
+      <w:r>
+        <w:rPr>
+          <w:rFonts w:ascii="Calibri" w:eastAsia="Times New Roman" w:hAnsi="Calibri"/>
+          <w:szCs w:val="24"/>
+        </w:rPr>
+        <w:t xml:space="preserve">[Screenshots, </w:t>
+      </w:r>
+      <w:proofErr w:type="spellStart"/>
+      <w:r>
+        <w:rPr>
+          <w:rFonts w:ascii="Calibri" w:eastAsia="Times New Roman" w:hAnsi="Calibri"/>
+          <w:szCs w:val="24"/>
+        </w:rPr>
+        <w:t>etc</w:t>
+      </w:r>
+      <w:proofErr w:type="spellEnd"/>
+      <w:r>
+        <w:rPr>
+          <w:rFonts w:ascii="Calibri" w:eastAsia="Times New Roman" w:hAnsi="Calibri"/>
+          <w:szCs w:val="24"/>
+        </w:rPr>
+        <w:t xml:space="preserve"> go here. This is where you discuss the product, describing what was done this sprint (potentially shippable product increment) and what was planned for the sprint but was not done</w:t>
+      </w:r>
+      <w:proofErr w:type="gramStart"/>
+      <w:r>
+        <w:rPr>
+          <w:rFonts w:ascii="Calibri" w:eastAsia="Times New Roman" w:hAnsi="Calibri"/>
+          <w:szCs w:val="24"/>
+        </w:rPr>
+        <w:t xml:space="preserve">. </w:t>
+      </w:r>
+      <w:r>
+        <w:rPr>
+          <w:rFonts w:ascii="Calibri" w:eastAsia="Times New Roman" w:hAnsi="Calibri"/>
+          <w:szCs w:val="24"/>
+        </w:rPr>
+        <w:t>]</w:t>
+      </w:r>
+      <w:proofErr w:type="gramEnd"/>
+    </w:p>
+    <w:p>
+      <w:pPr>
+        <w:pStyle w:val="Heading2"/>
+        <w:numPr>
+          <w:ilvl w:val="0"/>
+          <w:numId w:val="0"/>
+        </w:numPr>
+      </w:pPr>
+      <w:r>
+        <w:t>Retrospective</w:t>
+      </w:r>
+      <w:bookmarkEnd w:id="18"/>
+    </w:p>
+    <w:p>
+      <w:r>
+        <w:t xml:space="preserve">[This is where you discuss the process. What went well (and are you planning to do more of that?) What didn’t go so well (and do you have a way to do less of that)? What changes are you planning to make in how you plan &amp; carry out the next sprint?] </w:t>
+      </w:r>
+    </w:p>
+    <w:p/>
+    <w:p>
+      <w:pPr>
+        <w:pStyle w:val="Heading1"/>
+        <w:rPr>
+          <w:rStyle w:val="Heading1Char"/>
+          <w:b/>
+          <w:bCs/>
+        </w:rPr>
+      </w:pPr>
+      <w:bookmarkStart w:id="19" w:name="_Toc522714952"/>
+      <w:r>
+        <w:rPr>
+          <w:rStyle w:val="Heading1Char"/>
+          <w:b/>
+          <w:bCs/>
+        </w:rPr>
+        <w:lastRenderedPageBreak/>
+        <w:t>Sprint #5</w:t>
+      </w:r>
+      <w:bookmarkEnd w:id="19"/>
     </w:p>
     <w:p>
       <w:pPr>
@@ -5553,14 +6375,14 @@
           <w:rStyle w:val="Heading2Char"/>
         </w:rPr>
       </w:pPr>
-      <w:bookmarkStart w:id="17" w:name="_Toc522714950"/>
+      <w:bookmarkStart w:id="20" w:name="_Toc522714953"/>
       <w:r>
         <w:rPr>
           <w:rStyle w:val="Heading2Char"/>
         </w:rPr>
         <w:t>Review</w:t>
       </w:r>
-      <w:bookmarkEnd w:id="17"/>
+      <w:bookmarkEnd w:id="20"/>
     </w:p>
     <w:p>
       <w:pPr>
@@ -5571,7 +6393,7 @@
           <w:szCs w:val="24"/>
         </w:rPr>
       </w:pPr>
-      <w:bookmarkStart w:id="18" w:name="_Toc522714951"/>
+      <w:bookmarkStart w:id="21" w:name="_Toc522714954"/>
       <w:r>
         <w:rPr>
           <w:rFonts w:ascii="Calibri" w:eastAsia="Times New Roman" w:hAnsi="Calibri"/>
@@ -5623,7 +6445,7 @@
       <w:r>
         <w:t>Retrospective</w:t>
       </w:r>
-      <w:bookmarkEnd w:id="18"/>
+      <w:bookmarkEnd w:id="21"/>
     </w:p>
     <w:p>
       <w:r>
@@ -5640,7 +6462,7 @@
           <w:bCs/>
         </w:rPr>
       </w:pPr>
-      <w:bookmarkStart w:id="19" w:name="_Toc522714952"/>
+      <w:bookmarkStart w:id="22" w:name="_Toc522714955"/>
       <w:r>
         <w:rPr>
           <w:rStyle w:val="Heading1Char"/>
@@ -5648,9 +6470,9 @@
           <w:bCs/>
         </w:rPr>
         <w:lastRenderedPageBreak/>
-        <w:t>Sprint #5</w:t>
+        <w:t>Sprint #6</w:t>
       </w:r>
-      <w:bookmarkEnd w:id="19"/>
+      <w:bookmarkEnd w:id="22"/>
     </w:p>
     <w:p>
       <w:pPr>
@@ -6153,606 +6975,6 @@
           <w:rStyle w:val="Heading2Char"/>
         </w:rPr>
       </w:pPr>
-      <w:bookmarkStart w:id="20" w:name="_Toc522714953"/>
-      <w:r>
-        <w:rPr>
-          <w:rStyle w:val="Heading2Char"/>
-        </w:rPr>
-        <w:t>Review</w:t>
-      </w:r>
-      <w:bookmarkEnd w:id="20"/>
-    </w:p>
-    <w:p>
-      <w:pPr>
-        <w:spacing w:after="120"/>
-        <w:outlineLvl w:val="1"/>
-        <w:rPr>
-          <w:rFonts w:ascii="Calibri" w:eastAsia="Times New Roman" w:hAnsi="Calibri"/>
-          <w:szCs w:val="24"/>
-        </w:rPr>
-      </w:pPr>
-      <w:bookmarkStart w:id="21" w:name="_Toc522714954"/>
-      <w:r>
-        <w:rPr>
-          <w:rFonts w:ascii="Calibri" w:eastAsia="Times New Roman" w:hAnsi="Calibri"/>
-          <w:szCs w:val="24"/>
-        </w:rPr>
-        <w:t xml:space="preserve">[Screenshots, </w:t>
-      </w:r>
-      <w:proofErr w:type="spellStart"/>
-      <w:r>
-        <w:rPr>
-          <w:rFonts w:ascii="Calibri" w:eastAsia="Times New Roman" w:hAnsi="Calibri"/>
-          <w:szCs w:val="24"/>
-        </w:rPr>
-        <w:t>etc</w:t>
-      </w:r>
-      <w:proofErr w:type="spellEnd"/>
-      <w:r>
-        <w:rPr>
-          <w:rFonts w:ascii="Calibri" w:eastAsia="Times New Roman" w:hAnsi="Calibri"/>
-          <w:szCs w:val="24"/>
-        </w:rPr>
-        <w:t xml:space="preserve"> go here. This is where you discuss the product, describing what was done this sprint (potentially shippable product increment) and what was planned for the sprint but was not done</w:t>
-      </w:r>
-      <w:proofErr w:type="gramStart"/>
-      <w:r>
-        <w:rPr>
-          <w:rFonts w:ascii="Calibri" w:eastAsia="Times New Roman" w:hAnsi="Calibri"/>
-          <w:szCs w:val="24"/>
-        </w:rPr>
-        <w:t xml:space="preserve">. </w:t>
-      </w:r>
-      <w:r>
-        <w:rPr>
-          <w:rFonts w:ascii="Calibri" w:eastAsia="Times New Roman" w:hAnsi="Calibri"/>
-          <w:szCs w:val="24"/>
-        </w:rPr>
-        <w:t>]</w:t>
-      </w:r>
-      <w:proofErr w:type="gramEnd"/>
-    </w:p>
-    <w:p>
-      <w:pPr>
-        <w:pStyle w:val="Heading2"/>
-        <w:numPr>
-          <w:ilvl w:val="0"/>
-          <w:numId w:val="0"/>
-        </w:numPr>
-      </w:pPr>
-      <w:r>
-        <w:t>Retrospective</w:t>
-      </w:r>
-      <w:bookmarkEnd w:id="21"/>
-    </w:p>
-    <w:p>
-      <w:r>
-        <w:t xml:space="preserve">[This is where you discuss the process. What went well (and are you planning to do more of that?) What didn’t go so well (and do you have a way to do less of that)? What changes are you planning to make in how you plan &amp; carry out the next sprint?] </w:t>
-      </w:r>
-    </w:p>
-    <w:p/>
-    <w:p>
-      <w:pPr>
-        <w:pStyle w:val="Heading1"/>
-        <w:rPr>
-          <w:rStyle w:val="Heading1Char"/>
-          <w:b/>
-          <w:bCs/>
-        </w:rPr>
-      </w:pPr>
-      <w:bookmarkStart w:id="22" w:name="_Toc522714955"/>
-      <w:r>
-        <w:rPr>
-          <w:rStyle w:val="Heading1Char"/>
-          <w:b/>
-          <w:bCs/>
-        </w:rPr>
-        <w:lastRenderedPageBreak/>
-        <w:t>Sprint #6</w:t>
-      </w:r>
-      <w:bookmarkEnd w:id="22"/>
-    </w:p>
-    <w:p>
-      <w:pPr>
-        <w:spacing w:before="0"/>
-      </w:pPr>
-    </w:p>
-    <w:p>
-      <w:pPr>
-        <w:spacing w:after="240"/>
-        <w:rPr>
-          <w:rFonts w:ascii="Calibri" w:hAnsi="Calibri" w:cs="Calibri"/>
-          <w:sz w:val="32"/>
-          <w:szCs w:val="32"/>
-        </w:rPr>
-      </w:pPr>
-      <w:r>
-        <w:rPr>
-          <w:rFonts w:ascii="Calibri" w:hAnsi="Calibri" w:cs="Calibri"/>
-          <w:sz w:val="32"/>
-          <w:szCs w:val="32"/>
-        </w:rPr>
-        <w:t>Sprint Backlog</w:t>
-      </w:r>
-    </w:p>
-    <w:tbl>
-      <w:tblPr>
-        <w:tblW w:w="0" w:type="auto"/>
-        <w:tblInd w:w="108" w:type="dxa"/>
-        <w:tblBorders>
-          <w:top w:val="single" w:sz="4" w:space="0" w:color="000000"/>
-          <w:left w:val="single" w:sz="4" w:space="0" w:color="000000"/>
-          <w:bottom w:val="single" w:sz="4" w:space="0" w:color="000000"/>
-          <w:right w:val="single" w:sz="4" w:space="0" w:color="000000"/>
-          <w:insideH w:val="single" w:sz="4" w:space="0" w:color="000000"/>
-          <w:insideV w:val="single" w:sz="4" w:space="0" w:color="000000"/>
-        </w:tblBorders>
-        <w:tblLook w:val="04A0" w:firstRow="1" w:lastRow="0" w:firstColumn="1" w:lastColumn="0" w:noHBand="0" w:noVBand="1"/>
-      </w:tblPr>
-      <w:tblGrid>
-        <w:gridCol w:w="1108"/>
-        <w:gridCol w:w="1563"/>
-        <w:gridCol w:w="1329"/>
-        <w:gridCol w:w="919"/>
-      </w:tblGrid>
-      <w:tr>
-        <w:tc>
-          <w:tcPr>
-            <w:tcW w:w="0" w:type="auto"/>
-            <w:shd w:val="clear" w:color="auto" w:fill="D9D9D9"/>
-          </w:tcPr>
-          <w:p>
-            <w:pPr>
-              <w:rPr>
-                <w:b/>
-              </w:rPr>
-            </w:pPr>
-            <w:r>
-              <w:rPr>
-                <w:b/>
-              </w:rPr>
-              <w:t>Story ID</w:t>
-            </w:r>
-          </w:p>
-        </w:tc>
-        <w:tc>
-          <w:tcPr>
-            <w:tcW w:w="0" w:type="auto"/>
-            <w:shd w:val="clear" w:color="auto" w:fill="D9D9D9"/>
-          </w:tcPr>
-          <w:p>
-            <w:pPr>
-              <w:rPr>
-                <w:b/>
-              </w:rPr>
-            </w:pPr>
-            <w:r>
-              <w:rPr>
-                <w:b/>
-              </w:rPr>
-              <w:t>Story</w:t>
-            </w:r>
-            <w:r>
-              <w:rPr>
-                <w:b/>
-              </w:rPr>
-              <w:t xml:space="preserve"> / Task</w:t>
-            </w:r>
-          </w:p>
-        </w:tc>
-        <w:tc>
-          <w:tcPr>
-            <w:tcW w:w="0" w:type="auto"/>
-            <w:shd w:val="clear" w:color="auto" w:fill="D9D9D9"/>
-            <w:vAlign w:val="center"/>
-          </w:tcPr>
-          <w:p>
-            <w:pPr>
-              <w:jc w:val="center"/>
-              <w:rPr>
-                <w:b/>
-              </w:rPr>
-            </w:pPr>
-            <w:r>
-              <w:rPr>
-                <w:b/>
-              </w:rPr>
-              <w:t>Estimated</w:t>
-            </w:r>
-          </w:p>
-          <w:p>
-            <w:pPr>
-              <w:spacing w:before="0"/>
-              <w:jc w:val="center"/>
-              <w:rPr>
-                <w:b/>
-              </w:rPr>
-            </w:pPr>
-            <w:r>
-              <w:rPr>
-                <w:b/>
-              </w:rPr>
-              <w:t>Hours</w:t>
-            </w:r>
-          </w:p>
-        </w:tc>
-        <w:tc>
-          <w:tcPr>
-            <w:tcW w:w="0" w:type="auto"/>
-            <w:shd w:val="clear" w:color="auto" w:fill="D9D9D9"/>
-          </w:tcPr>
-          <w:p>
-            <w:pPr>
-              <w:jc w:val="center"/>
-              <w:rPr>
-                <w:b/>
-              </w:rPr>
-            </w:pPr>
-            <w:r>
-              <w:rPr>
-                <w:b/>
-              </w:rPr>
-              <w:t>Actual</w:t>
-            </w:r>
-          </w:p>
-          <w:p>
-            <w:pPr>
-              <w:spacing w:before="0"/>
-              <w:jc w:val="center"/>
-              <w:rPr>
-                <w:b/>
-              </w:rPr>
-            </w:pPr>
-            <w:r>
-              <w:rPr>
-                <w:b/>
-              </w:rPr>
-              <w:t>Hours</w:t>
-            </w:r>
-          </w:p>
-        </w:tc>
-      </w:tr>
-      <w:tr>
-        <w:tc>
-          <w:tcPr>
-            <w:tcW w:w="0" w:type="auto"/>
-            <w:shd w:val="clear" w:color="auto" w:fill="auto"/>
-          </w:tcPr>
-          <w:p>
-            <w:pPr>
-              <w:jc w:val="center"/>
-            </w:pPr>
-          </w:p>
-        </w:tc>
-        <w:tc>
-          <w:tcPr>
-            <w:tcW w:w="0" w:type="auto"/>
-            <w:shd w:val="clear" w:color="auto" w:fill="auto"/>
-          </w:tcPr>
-          <w:p>
-            <w:pPr>
-              <w:ind w:left="25"/>
-            </w:pPr>
-          </w:p>
-        </w:tc>
-        <w:tc>
-          <w:tcPr>
-            <w:tcW w:w="0" w:type="auto"/>
-            <w:shd w:val="clear" w:color="auto" w:fill="auto"/>
-          </w:tcPr>
-          <w:p>
-            <w:pPr>
-              <w:jc w:val="center"/>
-            </w:pPr>
-          </w:p>
-        </w:tc>
-        <w:tc>
-          <w:tcPr>
-            <w:tcW w:w="0" w:type="auto"/>
-          </w:tcPr>
-          <w:p>
-            <w:pPr>
-              <w:jc w:val="center"/>
-            </w:pPr>
-          </w:p>
-        </w:tc>
-      </w:tr>
-      <w:tr>
-        <w:tc>
-          <w:tcPr>
-            <w:tcW w:w="0" w:type="auto"/>
-            <w:shd w:val="clear" w:color="auto" w:fill="auto"/>
-          </w:tcPr>
-          <w:p>
-            <w:pPr>
-              <w:jc w:val="center"/>
-            </w:pPr>
-          </w:p>
-        </w:tc>
-        <w:tc>
-          <w:tcPr>
-            <w:tcW w:w="0" w:type="auto"/>
-            <w:shd w:val="clear" w:color="auto" w:fill="auto"/>
-          </w:tcPr>
-          <w:p>
-            <w:pPr>
-              <w:ind w:left="25"/>
-            </w:pPr>
-          </w:p>
-        </w:tc>
-        <w:tc>
-          <w:tcPr>
-            <w:tcW w:w="0" w:type="auto"/>
-            <w:shd w:val="clear" w:color="auto" w:fill="auto"/>
-          </w:tcPr>
-          <w:p>
-            <w:pPr>
-              <w:jc w:val="center"/>
-            </w:pPr>
-          </w:p>
-        </w:tc>
-        <w:tc>
-          <w:tcPr>
-            <w:tcW w:w="0" w:type="auto"/>
-          </w:tcPr>
-          <w:p>
-            <w:pPr>
-              <w:jc w:val="center"/>
-            </w:pPr>
-          </w:p>
-        </w:tc>
-      </w:tr>
-      <w:tr>
-        <w:tc>
-          <w:tcPr>
-            <w:tcW w:w="0" w:type="auto"/>
-            <w:shd w:val="clear" w:color="auto" w:fill="auto"/>
-          </w:tcPr>
-          <w:p>
-            <w:pPr>
-              <w:jc w:val="center"/>
-            </w:pPr>
-          </w:p>
-        </w:tc>
-        <w:tc>
-          <w:tcPr>
-            <w:tcW w:w="0" w:type="auto"/>
-            <w:shd w:val="clear" w:color="auto" w:fill="auto"/>
-          </w:tcPr>
-          <w:p>
-            <w:pPr>
-              <w:ind w:left="25"/>
-            </w:pPr>
-          </w:p>
-        </w:tc>
-        <w:tc>
-          <w:tcPr>
-            <w:tcW w:w="0" w:type="auto"/>
-            <w:shd w:val="clear" w:color="auto" w:fill="auto"/>
-          </w:tcPr>
-          <w:p>
-            <w:pPr>
-              <w:jc w:val="center"/>
-            </w:pPr>
-          </w:p>
-        </w:tc>
-        <w:tc>
-          <w:tcPr>
-            <w:tcW w:w="0" w:type="auto"/>
-          </w:tcPr>
-          <w:p>
-            <w:pPr>
-              <w:jc w:val="center"/>
-            </w:pPr>
-          </w:p>
-        </w:tc>
-      </w:tr>
-      <w:tr>
-        <w:tc>
-          <w:tcPr>
-            <w:tcW w:w="0" w:type="auto"/>
-            <w:shd w:val="clear" w:color="auto" w:fill="auto"/>
-          </w:tcPr>
-          <w:p>
-            <w:pPr>
-              <w:jc w:val="center"/>
-            </w:pPr>
-          </w:p>
-        </w:tc>
-        <w:tc>
-          <w:tcPr>
-            <w:tcW w:w="0" w:type="auto"/>
-            <w:shd w:val="clear" w:color="auto" w:fill="auto"/>
-          </w:tcPr>
-          <w:p>
-            <w:pPr>
-              <w:ind w:left="25"/>
-            </w:pPr>
-          </w:p>
-        </w:tc>
-        <w:tc>
-          <w:tcPr>
-            <w:tcW w:w="0" w:type="auto"/>
-            <w:shd w:val="clear" w:color="auto" w:fill="auto"/>
-          </w:tcPr>
-          <w:p>
-            <w:pPr>
-              <w:jc w:val="center"/>
-            </w:pPr>
-          </w:p>
-        </w:tc>
-        <w:tc>
-          <w:tcPr>
-            <w:tcW w:w="0" w:type="auto"/>
-          </w:tcPr>
-          <w:p>
-            <w:pPr>
-              <w:jc w:val="center"/>
-            </w:pPr>
-          </w:p>
-        </w:tc>
-      </w:tr>
-      <w:tr>
-        <w:tc>
-          <w:tcPr>
-            <w:tcW w:w="0" w:type="auto"/>
-            <w:shd w:val="clear" w:color="auto" w:fill="auto"/>
-          </w:tcPr>
-          <w:p>
-            <w:pPr>
-              <w:jc w:val="center"/>
-            </w:pPr>
-          </w:p>
-        </w:tc>
-        <w:tc>
-          <w:tcPr>
-            <w:tcW w:w="0" w:type="auto"/>
-            <w:shd w:val="clear" w:color="auto" w:fill="auto"/>
-          </w:tcPr>
-          <w:p>
-            <w:pPr>
-              <w:ind w:left="25"/>
-            </w:pPr>
-          </w:p>
-        </w:tc>
-        <w:tc>
-          <w:tcPr>
-            <w:tcW w:w="0" w:type="auto"/>
-            <w:shd w:val="clear" w:color="auto" w:fill="auto"/>
-          </w:tcPr>
-          <w:p>
-            <w:pPr>
-              <w:jc w:val="center"/>
-            </w:pPr>
-          </w:p>
-        </w:tc>
-        <w:tc>
-          <w:tcPr>
-            <w:tcW w:w="0" w:type="auto"/>
-          </w:tcPr>
-          <w:p>
-            <w:pPr>
-              <w:jc w:val="center"/>
-            </w:pPr>
-          </w:p>
-        </w:tc>
-      </w:tr>
-      <w:tr>
-        <w:tc>
-          <w:tcPr>
-            <w:tcW w:w="0" w:type="auto"/>
-            <w:shd w:val="clear" w:color="auto" w:fill="auto"/>
-          </w:tcPr>
-          <w:p>
-            <w:pPr>
-              <w:jc w:val="center"/>
-            </w:pPr>
-          </w:p>
-        </w:tc>
-        <w:tc>
-          <w:tcPr>
-            <w:tcW w:w="0" w:type="auto"/>
-            <w:shd w:val="clear" w:color="auto" w:fill="auto"/>
-          </w:tcPr>
-          <w:p>
-            <w:pPr>
-              <w:ind w:left="25"/>
-            </w:pPr>
-          </w:p>
-        </w:tc>
-        <w:tc>
-          <w:tcPr>
-            <w:tcW w:w="0" w:type="auto"/>
-            <w:shd w:val="clear" w:color="auto" w:fill="auto"/>
-          </w:tcPr>
-          <w:p>
-            <w:pPr>
-              <w:jc w:val="center"/>
-            </w:pPr>
-          </w:p>
-        </w:tc>
-        <w:tc>
-          <w:tcPr>
-            <w:tcW w:w="0" w:type="auto"/>
-          </w:tcPr>
-          <w:p>
-            <w:pPr>
-              <w:jc w:val="center"/>
-            </w:pPr>
-          </w:p>
-        </w:tc>
-      </w:tr>
-      <w:tr>
-        <w:tc>
-          <w:tcPr>
-            <w:tcW w:w="0" w:type="auto"/>
-            <w:shd w:val="clear" w:color="auto" w:fill="auto"/>
-          </w:tcPr>
-          <w:p>
-            <w:pPr>
-              <w:jc w:val="center"/>
-            </w:pPr>
-          </w:p>
-        </w:tc>
-        <w:tc>
-          <w:tcPr>
-            <w:tcW w:w="0" w:type="auto"/>
-            <w:shd w:val="clear" w:color="auto" w:fill="auto"/>
-          </w:tcPr>
-          <w:p>
-            <w:pPr>
-              <w:ind w:left="25"/>
-            </w:pPr>
-          </w:p>
-        </w:tc>
-        <w:tc>
-          <w:tcPr>
-            <w:tcW w:w="0" w:type="auto"/>
-            <w:shd w:val="clear" w:color="auto" w:fill="auto"/>
-          </w:tcPr>
-          <w:p>
-            <w:pPr>
-              <w:jc w:val="center"/>
-            </w:pPr>
-          </w:p>
-        </w:tc>
-        <w:tc>
-          <w:tcPr>
-            <w:tcW w:w="0" w:type="auto"/>
-          </w:tcPr>
-          <w:p>
-            <w:pPr>
-              <w:jc w:val="center"/>
-            </w:pPr>
-          </w:p>
-        </w:tc>
-      </w:tr>
-    </w:tbl>
-    <w:p>
-      <w:pPr>
-        <w:pStyle w:val="Heading2"/>
-        <w:numPr>
-          <w:ilvl w:val="0"/>
-          <w:numId w:val="0"/>
-        </w:numPr>
-        <w:spacing w:before="120" w:after="120"/>
-        <w:rPr>
-          <w:rStyle w:val="Heading2Char"/>
-        </w:rPr>
-      </w:pPr>
-    </w:p>
-    <w:p>
-      <w:pPr>
-        <w:pStyle w:val="Heading2"/>
-        <w:numPr>
-          <w:ilvl w:val="0"/>
-          <w:numId w:val="0"/>
-        </w:numPr>
-        <w:spacing w:before="120" w:after="120"/>
-        <w:rPr>
-          <w:rStyle w:val="Heading2Char"/>
-        </w:rPr>
-      </w:pPr>
       <w:bookmarkStart w:id="23" w:name="_Toc522714956"/>
       <w:r>
         <w:rPr>
@@ -6833,7 +7055,7 @@
     <w:p/>
     <w:p/>
     <w:sectPr>
-      <w:footerReference w:type="default" r:id="rId13"/>
+      <w:footerReference w:type="default" r:id="rId15"/>
       <w:pgSz w:w="12240" w:h="15840"/>
       <w:pgMar w:top="1440" w:right="1440" w:bottom="1440" w:left="1440" w:header="720" w:footer="720" w:gutter="0"/>
       <w:cols w:space="720"/>
@@ -11721,7 +11943,7 @@
 </file>
 
 <file path=customXml/itemProps1.xml><?xml version="1.0" encoding="utf-8"?>
-<ds:datastoreItem xmlns:ds="http://schemas.openxmlformats.org/officeDocument/2006/customXml" ds:itemID="{468DB8D1-F57A-40F8-A718-5D8C8EACCE0D}">
+<ds:datastoreItem xmlns:ds="http://schemas.openxmlformats.org/officeDocument/2006/customXml" ds:itemID="{5D592F0E-0800-47D9-B424-39605A852D23}">
   <ds:schemaRefs>
     <ds:schemaRef ds:uri="http://schemas.openxmlformats.org/officeDocument/2006/bibliography"/>
   </ds:schemaRefs>

</xml_diff>

<commit_message>
Fragment Rework and Importing Files
</commit_message>
<xml_diff>
--- a/SCRUM Notebook.docx
+++ b/SCRUM Notebook.docx
@@ -4678,12 +4678,7 @@
               <w:ind w:left="25"/>
             </w:pPr>
             <w:r>
-              <w:t>The user should have access to audio controls; playe</w:t>
-            </w:r>
-            <w:bookmarkStart w:id="13" w:name="_GoBack"/>
-            <w:bookmarkEnd w:id="13"/>
-            <w:r>
-              <w:t>r volume, play, pause, skip to previous/next track, skip X seconds back/forward, randomize, repeat, view lyrics</w:t>
+              <w:t>The user should have access to audio controls; player volume, play, pause, skip to previous/next track, skip X seconds back/forward, randomize, repeat, view lyrics</w:t>
             </w:r>
           </w:p>
         </w:tc>
@@ -4966,14 +4961,14 @@
           <w:rStyle w:val="Heading2Char"/>
         </w:rPr>
       </w:pPr>
-      <w:bookmarkStart w:id="14" w:name="_Toc522714947"/>
+      <w:bookmarkStart w:id="13" w:name="_Toc522714947"/>
       <w:r>
         <w:rPr>
           <w:rStyle w:val="Heading2Char"/>
         </w:rPr>
         <w:t>Review</w:t>
       </w:r>
-      <w:bookmarkEnd w:id="14"/>
+      <w:bookmarkEnd w:id="13"/>
     </w:p>
     <w:p>
       <w:pPr>
@@ -4984,7 +4979,7 @@
           <w:szCs w:val="24"/>
         </w:rPr>
       </w:pPr>
-      <w:bookmarkStart w:id="15" w:name="_Toc522714948"/>
+      <w:bookmarkStart w:id="14" w:name="_Toc522714948"/>
       <w:r>
         <w:rPr>
           <w:rFonts w:ascii="Calibri" w:eastAsia="Times New Roman" w:hAnsi="Calibri"/>
@@ -5222,7 +5217,7 @@
       <w:r>
         <w:t>Retrospective</w:t>
       </w:r>
-      <w:bookmarkEnd w:id="15"/>
+      <w:bookmarkEnd w:id="14"/>
     </w:p>
     <w:p>
       <w:r>
@@ -5244,7 +5239,7 @@
           <w:bCs/>
         </w:rPr>
       </w:pPr>
-      <w:bookmarkStart w:id="16" w:name="_Toc522714949"/>
+      <w:bookmarkStart w:id="15" w:name="_Toc522714949"/>
       <w:r>
         <w:rPr>
           <w:rStyle w:val="Heading1Char"/>
@@ -5254,7 +5249,7 @@
         <w:lastRenderedPageBreak/>
         <w:t>Sprint #4</w:t>
       </w:r>
-      <w:bookmarkEnd w:id="16"/>
+      <w:bookmarkEnd w:id="15"/>
     </w:p>
     <w:p>
       <w:pPr>
@@ -5294,10 +5289,10 @@
         <w:tblLook w:val="04A0" w:firstRow="1" w:lastRow="0" w:firstColumn="1" w:lastColumn="0" w:noHBand="0" w:noVBand="1"/>
       </w:tblPr>
       <w:tblGrid>
-        <w:gridCol w:w="890"/>
-        <w:gridCol w:w="6104"/>
+        <w:gridCol w:w="880"/>
+        <w:gridCol w:w="5599"/>
         <w:gridCol w:w="1329"/>
-        <w:gridCol w:w="919"/>
+        <w:gridCol w:w="1434"/>
       </w:tblGrid>
       <w:tr>
         <w:tc>
@@ -5467,6 +5462,9 @@
             <w:pPr>
               <w:jc w:val="center"/>
             </w:pPr>
+            <w:r>
+              <w:t>Not Completed</w:t>
+            </w:r>
           </w:p>
         </w:tc>
       </w:tr>
@@ -5521,231 +5519,9 @@
             <w:pPr>
               <w:jc w:val="center"/>
             </w:pPr>
-          </w:p>
-        </w:tc>
-      </w:tr>
-      <w:tr>
-        <w:tc>
-          <w:tcPr>
-            <w:tcW w:w="0" w:type="auto"/>
-            <w:shd w:val="clear" w:color="auto" w:fill="auto"/>
-          </w:tcPr>
-          <w:p>
-            <w:pPr>
-              <w:jc w:val="center"/>
-            </w:pPr>
-          </w:p>
-        </w:tc>
-        <w:tc>
-          <w:tcPr>
-            <w:tcW w:w="0" w:type="auto"/>
-            <w:shd w:val="clear" w:color="auto" w:fill="auto"/>
-          </w:tcPr>
-          <w:p>
-            <w:pPr>
-              <w:ind w:left="25"/>
-            </w:pPr>
-          </w:p>
-        </w:tc>
-        <w:tc>
-          <w:tcPr>
-            <w:tcW w:w="0" w:type="auto"/>
-            <w:shd w:val="clear" w:color="auto" w:fill="auto"/>
-          </w:tcPr>
-          <w:p>
-            <w:pPr>
-              <w:jc w:val="center"/>
-            </w:pPr>
-          </w:p>
-        </w:tc>
-        <w:tc>
-          <w:tcPr>
-            <w:tcW w:w="0" w:type="auto"/>
-          </w:tcPr>
-          <w:p>
-            <w:pPr>
-              <w:jc w:val="center"/>
-            </w:pPr>
-          </w:p>
-        </w:tc>
-      </w:tr>
-      <w:tr>
-        <w:tc>
-          <w:tcPr>
-            <w:tcW w:w="0" w:type="auto"/>
-            <w:shd w:val="clear" w:color="auto" w:fill="auto"/>
-          </w:tcPr>
-          <w:p>
-            <w:pPr>
-              <w:jc w:val="center"/>
-            </w:pPr>
-          </w:p>
-        </w:tc>
-        <w:tc>
-          <w:tcPr>
-            <w:tcW w:w="0" w:type="auto"/>
-            <w:shd w:val="clear" w:color="auto" w:fill="auto"/>
-          </w:tcPr>
-          <w:p>
-            <w:pPr>
-              <w:ind w:left="25"/>
-            </w:pPr>
-          </w:p>
-        </w:tc>
-        <w:tc>
-          <w:tcPr>
-            <w:tcW w:w="0" w:type="auto"/>
-            <w:shd w:val="clear" w:color="auto" w:fill="auto"/>
-          </w:tcPr>
-          <w:p>
-            <w:pPr>
-              <w:jc w:val="center"/>
-            </w:pPr>
-          </w:p>
-        </w:tc>
-        <w:tc>
-          <w:tcPr>
-            <w:tcW w:w="0" w:type="auto"/>
-          </w:tcPr>
-          <w:p>
-            <w:pPr>
-              <w:jc w:val="center"/>
-            </w:pPr>
-          </w:p>
-        </w:tc>
-      </w:tr>
-      <w:tr>
-        <w:tc>
-          <w:tcPr>
-            <w:tcW w:w="0" w:type="auto"/>
-            <w:shd w:val="clear" w:color="auto" w:fill="auto"/>
-          </w:tcPr>
-          <w:p>
-            <w:pPr>
-              <w:jc w:val="center"/>
-            </w:pPr>
-          </w:p>
-        </w:tc>
-        <w:tc>
-          <w:tcPr>
-            <w:tcW w:w="0" w:type="auto"/>
-            <w:shd w:val="clear" w:color="auto" w:fill="auto"/>
-          </w:tcPr>
-          <w:p>
-            <w:pPr>
-              <w:ind w:left="25"/>
-            </w:pPr>
-          </w:p>
-        </w:tc>
-        <w:tc>
-          <w:tcPr>
-            <w:tcW w:w="0" w:type="auto"/>
-            <w:shd w:val="clear" w:color="auto" w:fill="auto"/>
-          </w:tcPr>
-          <w:p>
-            <w:pPr>
-              <w:jc w:val="center"/>
-            </w:pPr>
-          </w:p>
-        </w:tc>
-        <w:tc>
-          <w:tcPr>
-            <w:tcW w:w="0" w:type="auto"/>
-          </w:tcPr>
-          <w:p>
-            <w:pPr>
-              <w:jc w:val="center"/>
-            </w:pPr>
-          </w:p>
-        </w:tc>
-      </w:tr>
-      <w:tr>
-        <w:tc>
-          <w:tcPr>
-            <w:tcW w:w="0" w:type="auto"/>
-            <w:shd w:val="clear" w:color="auto" w:fill="auto"/>
-          </w:tcPr>
-          <w:p>
-            <w:pPr>
-              <w:jc w:val="center"/>
-            </w:pPr>
-          </w:p>
-        </w:tc>
-        <w:tc>
-          <w:tcPr>
-            <w:tcW w:w="0" w:type="auto"/>
-            <w:shd w:val="clear" w:color="auto" w:fill="auto"/>
-          </w:tcPr>
-          <w:p>
-            <w:pPr>
-              <w:ind w:left="25"/>
-            </w:pPr>
-          </w:p>
-        </w:tc>
-        <w:tc>
-          <w:tcPr>
-            <w:tcW w:w="0" w:type="auto"/>
-            <w:shd w:val="clear" w:color="auto" w:fill="auto"/>
-          </w:tcPr>
-          <w:p>
-            <w:pPr>
-              <w:jc w:val="center"/>
-            </w:pPr>
-          </w:p>
-        </w:tc>
-        <w:tc>
-          <w:tcPr>
-            <w:tcW w:w="0" w:type="auto"/>
-          </w:tcPr>
-          <w:p>
-            <w:pPr>
-              <w:jc w:val="center"/>
-            </w:pPr>
-          </w:p>
-        </w:tc>
-      </w:tr>
-      <w:tr>
-        <w:tc>
-          <w:tcPr>
-            <w:tcW w:w="0" w:type="auto"/>
-            <w:shd w:val="clear" w:color="auto" w:fill="auto"/>
-          </w:tcPr>
-          <w:p>
-            <w:pPr>
-              <w:jc w:val="center"/>
-            </w:pPr>
-          </w:p>
-        </w:tc>
-        <w:tc>
-          <w:tcPr>
-            <w:tcW w:w="0" w:type="auto"/>
-            <w:shd w:val="clear" w:color="auto" w:fill="auto"/>
-          </w:tcPr>
-          <w:p>
-            <w:pPr>
-              <w:ind w:left="25"/>
-            </w:pPr>
-          </w:p>
-        </w:tc>
-        <w:tc>
-          <w:tcPr>
-            <w:tcW w:w="0" w:type="auto"/>
-            <w:shd w:val="clear" w:color="auto" w:fill="auto"/>
-          </w:tcPr>
-          <w:p>
-            <w:pPr>
-              <w:jc w:val="center"/>
-            </w:pPr>
-          </w:p>
-        </w:tc>
-        <w:tc>
-          <w:tcPr>
-            <w:tcW w:w="0" w:type="auto"/>
-          </w:tcPr>
-          <w:p>
-            <w:pPr>
-              <w:jc w:val="center"/>
-            </w:pPr>
+            <w:r>
+              <w:t>Not Completed</w:t>
+            </w:r>
           </w:p>
         </w:tc>
       </w:tr>
@@ -5775,14 +5551,14 @@
           <w:rStyle w:val="Heading2Char"/>
         </w:rPr>
       </w:pPr>
-      <w:bookmarkStart w:id="17" w:name="_Toc522714950"/>
+      <w:bookmarkStart w:id="16" w:name="_Toc522714950"/>
       <w:r>
         <w:rPr>
           <w:rStyle w:val="Heading2Char"/>
         </w:rPr>
         <w:t>Review</w:t>
       </w:r>
-      <w:bookmarkEnd w:id="17"/>
+      <w:bookmarkEnd w:id="16"/>
     </w:p>
     <w:p>
       <w:pPr>
@@ -5793,7 +5569,7 @@
           <w:szCs w:val="24"/>
         </w:rPr>
       </w:pPr>
-      <w:bookmarkStart w:id="18" w:name="_Toc522714951"/>
+      <w:bookmarkStart w:id="17" w:name="_Toc522714951"/>
       <w:r>
         <w:rPr>
           <w:rFonts w:ascii="Calibri" w:eastAsia="Times New Roman" w:hAnsi="Calibri"/>
@@ -5836,23 +5612,137 @@
     </w:p>
     <w:p>
       <w:pPr>
+        <w:spacing w:after="120"/>
+        <w:outlineLvl w:val="1"/>
+        <w:rPr>
+          <w:rFonts w:ascii="Calibri" w:eastAsia="Times New Roman" w:hAnsi="Calibri"/>
+          <w:szCs w:val="24"/>
+        </w:rPr>
+      </w:pPr>
+    </w:p>
+    <w:p>
+      <w:pPr>
+        <w:spacing w:after="120"/>
+        <w:outlineLvl w:val="1"/>
+        <w:rPr>
+          <w:rFonts w:ascii="Calibri" w:eastAsia="Times New Roman" w:hAnsi="Calibri"/>
+          <w:szCs w:val="24"/>
+        </w:rPr>
+      </w:pPr>
+      <w:r>
+        <w:rPr>
+          <w:rFonts w:ascii="Calibri" w:eastAsia="Times New Roman" w:hAnsi="Calibri"/>
+          <w:noProof/>
+          <w:szCs w:val="24"/>
+        </w:rPr>
+        <w:drawing>
+          <wp:inline distT="0" distB="0" distL="0" distR="0" wp14:anchorId="244676D7" wp14:editId="342E3F5F">
+            <wp:extent cx="1724025" cy="3478075"/>
+            <wp:effectExtent l="0" t="0" r="0" b="8255"/>
+            <wp:docPr id="8" name="Picture 8"/>
+            <wp:cNvGraphicFramePr>
+              <a:graphicFrameLocks xmlns:a="http://schemas.openxmlformats.org/drawingml/2006/main" noChangeAspect="1"/>
+            </wp:cNvGraphicFramePr>
+            <a:graphic xmlns:a="http://schemas.openxmlformats.org/drawingml/2006/main">
+              <a:graphicData uri="http://schemas.openxmlformats.org/drawingml/2006/picture">
+                <pic:pic xmlns:pic="http://schemas.openxmlformats.org/drawingml/2006/picture">
+                  <pic:nvPicPr>
+                    <pic:cNvPr id="0" name="Picture 1"/>
+                    <pic:cNvPicPr>
+                      <a:picLocks noChangeAspect="1" noChangeArrowheads="1"/>
+                    </pic:cNvPicPr>
+                  </pic:nvPicPr>
+                  <pic:blipFill>
+                    <a:blip r:embed="rId15">
+                      <a:extLst>
+                        <a:ext uri="{28A0092B-C50C-407E-A947-70E740481C1C}">
+                          <a14:useLocalDpi xmlns:a14="http://schemas.microsoft.com/office/drawing/2010/main" val="0"/>
+                        </a:ext>
+                      </a:extLst>
+                    </a:blip>
+                    <a:srcRect/>
+                    <a:stretch>
+                      <a:fillRect/>
+                    </a:stretch>
+                  </pic:blipFill>
+                  <pic:spPr bwMode="auto">
+                    <a:xfrm>
+                      <a:off x="0" y="0"/>
+                      <a:ext cx="1728292" cy="3486682"/>
+                    </a:xfrm>
+                    <a:prstGeom prst="rect">
+                      <a:avLst/>
+                    </a:prstGeom>
+                    <a:noFill/>
+                    <a:ln>
+                      <a:noFill/>
+                    </a:ln>
+                  </pic:spPr>
+                </pic:pic>
+              </a:graphicData>
+            </a:graphic>
+          </wp:inline>
+        </w:drawing>
+      </w:r>
+    </w:p>
+    <w:p>
+      <w:pPr>
         <w:pStyle w:val="Heading2"/>
         <w:numPr>
           <w:ilvl w:val="0"/>
           <w:numId w:val="0"/>
         </w:numPr>
+        <w:rPr>
+          <w:rFonts w:ascii="Cambria" w:hAnsi="Cambria"/>
+          <w:b w:val="0"/>
+          <w:sz w:val="24"/>
+          <w:szCs w:val="24"/>
+        </w:rPr>
+      </w:pPr>
+      <w:r>
+        <w:rPr>
+          <w:rFonts w:ascii="Cambria" w:hAnsi="Cambria"/>
+          <w:b w:val="0"/>
+          <w:sz w:val="24"/>
+          <w:szCs w:val="24"/>
+        </w:rPr>
+        <w:lastRenderedPageBreak/>
+        <w:t>This sprint still did not see the completion of my two stories, but a ton of progress was made.  The two most notable parts of this sprint was the implementation of a library for file importing as well as an even more in-depth overhaul of my fragment/activity system.  For the file importing, you are now able to add MP3 files to ARC from outside of the SD Card “Music” folder.  However, I have not marked it as “complete” because I still have not found out how to get access to the complete device, and so right now only the “Emulated Storage” folders are accessible.  The responsibility of exchanging fragments was removed from each fragment and now occurs solely through the main activity.  This has improved consistency, shortened the code tremendously, and made it possible for me to implement (which I did) the ability to save fragments instead of destroying them and recreating them each time a user tries to navigate through the menus.  In doing so, the app now runs incredibly smoothly and is more responsive.  Additional updates increasing functionality were added to the artist, album, and song classes, and a prototype of the Artist-Album-Song view was implemented.</w:t>
+      </w:r>
+    </w:p>
+    <w:p>
+      <w:pPr>
+        <w:pStyle w:val="Heading2"/>
+        <w:numPr>
+          <w:ilvl w:val="0"/>
+          <w:numId w:val="0"/>
+        </w:numPr>
       </w:pPr>
       <w:r>
         <w:t>Retrospective</w:t>
       </w:r>
-      <w:bookmarkEnd w:id="18"/>
+      <w:bookmarkEnd w:id="17"/>
     </w:p>
     <w:p>
       <w:r>
-        <w:t xml:space="preserve">[This is where you discuss the process. What went well (and are you planning to do more of that?) What didn’t go so well (and do you have a way to do less of that)? What changes are you planning to make in how you plan &amp; carry out the next sprint?] </w:t>
+        <w:t>[</w:t>
+      </w:r>
+      <w:bookmarkStart w:id="18" w:name="_Hlk529038338"/>
+      <w:r>
+        <w:t xml:space="preserve">This is where you discuss the process. What went well (and are you planning to do more of that?) What didn’t </w:t>
+      </w:r>
+      <w:bookmarkEnd w:id="18"/>
+      <w:r>
+        <w:t xml:space="preserve">go so well (and do you have a way to do less of that)? What changes are you planning to make in how you plan &amp; carry out the next sprint?] </w:t>
       </w:r>
     </w:p>
-    <w:p/>
+    <w:p>
+      <w:r>
+        <w:t>I continue to make a ton of great and fun changes to the app while still failing to accomplish the goals laid out in my sprint.  Hopefully soon there will be no refactoring or abstracting to do and I can focus solely on completing my stories.</w:t>
+      </w:r>
+      <w:bookmarkStart w:id="19" w:name="_GoBack"/>
+      <w:bookmarkEnd w:id="19"/>
+    </w:p>
     <w:p>
       <w:pPr>
         <w:pStyle w:val="Heading1"/>
@@ -5862,7 +5752,7 @@
           <w:bCs/>
         </w:rPr>
       </w:pPr>
-      <w:bookmarkStart w:id="19" w:name="_Toc522714952"/>
+      <w:bookmarkStart w:id="20" w:name="_Toc522714952"/>
       <w:r>
         <w:rPr>
           <w:rStyle w:val="Heading1Char"/>
@@ -5872,7 +5762,7 @@
         <w:lastRenderedPageBreak/>
         <w:t>Sprint #5</w:t>
       </w:r>
-      <w:bookmarkEnd w:id="19"/>
+      <w:bookmarkEnd w:id="20"/>
     </w:p>
     <w:p>
       <w:pPr>
@@ -6375,14 +6265,14 @@
           <w:rStyle w:val="Heading2Char"/>
         </w:rPr>
       </w:pPr>
-      <w:bookmarkStart w:id="20" w:name="_Toc522714953"/>
+      <w:bookmarkStart w:id="21" w:name="_Toc522714953"/>
       <w:r>
         <w:rPr>
           <w:rStyle w:val="Heading2Char"/>
         </w:rPr>
         <w:t>Review</w:t>
       </w:r>
-      <w:bookmarkEnd w:id="20"/>
+      <w:bookmarkEnd w:id="21"/>
     </w:p>
     <w:p>
       <w:pPr>
@@ -6393,7 +6283,7 @@
           <w:szCs w:val="24"/>
         </w:rPr>
       </w:pPr>
-      <w:bookmarkStart w:id="21" w:name="_Toc522714954"/>
+      <w:bookmarkStart w:id="22" w:name="_Toc522714954"/>
       <w:r>
         <w:rPr>
           <w:rFonts w:ascii="Calibri" w:eastAsia="Times New Roman" w:hAnsi="Calibri"/>
@@ -6445,7 +6335,7 @@
       <w:r>
         <w:t>Retrospective</w:t>
       </w:r>
-      <w:bookmarkEnd w:id="21"/>
+      <w:bookmarkEnd w:id="22"/>
     </w:p>
     <w:p>
       <w:r>
@@ -6462,7 +6352,7 @@
           <w:bCs/>
         </w:rPr>
       </w:pPr>
-      <w:bookmarkStart w:id="22" w:name="_Toc522714955"/>
+      <w:bookmarkStart w:id="23" w:name="_Toc522714955"/>
       <w:r>
         <w:rPr>
           <w:rStyle w:val="Heading1Char"/>
@@ -6472,7 +6362,7 @@
         <w:lastRenderedPageBreak/>
         <w:t>Sprint #6</w:t>
       </w:r>
-      <w:bookmarkEnd w:id="22"/>
+      <w:bookmarkEnd w:id="23"/>
     </w:p>
     <w:p>
       <w:pPr>
@@ -6975,14 +6865,14 @@
           <w:rStyle w:val="Heading2Char"/>
         </w:rPr>
       </w:pPr>
-      <w:bookmarkStart w:id="23" w:name="_Toc522714956"/>
+      <w:bookmarkStart w:id="24" w:name="_Toc522714956"/>
       <w:r>
         <w:rPr>
           <w:rStyle w:val="Heading2Char"/>
         </w:rPr>
         <w:t>Review</w:t>
       </w:r>
-      <w:bookmarkEnd w:id="23"/>
+      <w:bookmarkEnd w:id="24"/>
     </w:p>
     <w:p>
       <w:pPr>
@@ -6993,7 +6883,7 @@
           <w:szCs w:val="24"/>
         </w:rPr>
       </w:pPr>
-      <w:bookmarkStart w:id="24" w:name="_Toc522714957"/>
+      <w:bookmarkStart w:id="25" w:name="_Toc522714957"/>
       <w:r>
         <w:rPr>
           <w:rFonts w:ascii="Calibri" w:eastAsia="Times New Roman" w:hAnsi="Calibri"/>
@@ -7045,7 +6935,7 @@
       <w:r>
         <w:t>Retrospective</w:t>
       </w:r>
-      <w:bookmarkEnd w:id="24"/>
+      <w:bookmarkEnd w:id="25"/>
     </w:p>
     <w:p>
       <w:r>
@@ -7055,7 +6945,7 @@
     <w:p/>
     <w:p/>
     <w:sectPr>
-      <w:footerReference w:type="default" r:id="rId15"/>
+      <w:footerReference w:type="default" r:id="rId16"/>
       <w:pgSz w:w="12240" w:h="15840"/>
       <w:pgMar w:top="1440" w:right="1440" w:bottom="1440" w:left="1440" w:header="720" w:footer="720" w:gutter="0"/>
       <w:cols w:space="720"/>
@@ -11943,7 +11833,7 @@
 </file>
 
 <file path=customXml/itemProps1.xml><?xml version="1.0" encoding="utf-8"?>
-<ds:datastoreItem xmlns:ds="http://schemas.openxmlformats.org/officeDocument/2006/customXml" ds:itemID="{5D592F0E-0800-47D9-B424-39605A852D23}">
+<ds:datastoreItem xmlns:ds="http://schemas.openxmlformats.org/officeDocument/2006/customXml" ds:itemID="{22116FDA-518D-47E5-96EE-C14E133CB4BF}">
   <ds:schemaRefs>
     <ds:schemaRef ds:uri="http://schemas.openxmlformats.org/officeDocument/2006/bibliography"/>
   </ds:schemaRefs>

</xml_diff>

<commit_message>
Spotify API integration and AudioHandler touch-up
</commit_message>
<xml_diff>
--- a/SCRUM Notebook.docx
+++ b/SCRUM Notebook.docx
@@ -2187,7 +2187,6 @@
             <w:pPr>
               <w:jc w:val="center"/>
             </w:pPr>
-            <w:bookmarkStart w:id="4" w:name="_GoBack" w:colFirst="4" w:colLast="4"/>
             <w:r>
               <w:t>4</w:t>
             </w:r>
@@ -2245,82 +2244,6 @@
             </w:pPr>
             <w:r>
               <w:t>Complete</w:t>
-            </w:r>
-          </w:p>
-        </w:tc>
-      </w:tr>
-      <w:bookmarkEnd w:id="4"/>
-      <w:tr>
-        <w:trPr>
-          <w:cantSplit/>
-          <w:trHeight w:val="934"/>
-        </w:trPr>
-        <w:tc>
-          <w:tcPr>
-            <w:tcW w:w="913" w:type="dxa"/>
-            <w:shd w:val="clear" w:color="auto" w:fill="auto"/>
-          </w:tcPr>
-          <w:p>
-            <w:pPr>
-              <w:jc w:val="center"/>
-            </w:pPr>
-            <w:r>
-              <w:t>5</w:t>
-            </w:r>
-          </w:p>
-        </w:tc>
-        <w:tc>
-          <w:tcPr>
-            <w:tcW w:w="4454" w:type="dxa"/>
-            <w:shd w:val="clear" w:color="auto" w:fill="auto"/>
-          </w:tcPr>
-          <w:p>
-            <w:pPr>
-              <w:keepNext/>
-              <w:keepLines/>
-            </w:pPr>
-            <w:r>
-              <w:t>The user should have access to audio controls; player volume, play, pause, skip to previous/next track, skip X seconds back/forward, randomize, repeat, view lyrics</w:t>
-            </w:r>
-          </w:p>
-        </w:tc>
-        <w:tc>
-          <w:tcPr>
-            <w:tcW w:w="1663" w:type="dxa"/>
-          </w:tcPr>
-          <w:p>
-            <w:pPr>
-              <w:jc w:val="center"/>
-            </w:pPr>
-            <w:r>
-              <w:t>35</w:t>
-            </w:r>
-          </w:p>
-        </w:tc>
-        <w:tc>
-          <w:tcPr>
-            <w:tcW w:w="1150" w:type="dxa"/>
-            <w:shd w:val="clear" w:color="auto" w:fill="auto"/>
-          </w:tcPr>
-          <w:p>
-            <w:pPr>
-              <w:jc w:val="center"/>
-            </w:pPr>
-            <w:r>
-              <w:t>High</w:t>
-            </w:r>
-          </w:p>
-        </w:tc>
-        <w:tc>
-          <w:tcPr>
-            <w:tcW w:w="1332" w:type="dxa"/>
-          </w:tcPr>
-          <w:p>
-            <w:pPr>
-              <w:jc w:val="center"/>
-            </w:pPr>
-            <w:r>
-              <w:t>Unfinished</w:t>
             </w:r>
           </w:p>
         </w:tc>
@@ -2340,7 +2263,7 @@
               <w:jc w:val="center"/>
             </w:pPr>
             <w:r>
-              <w:t>6</w:t>
+              <w:t>5</w:t>
             </w:r>
           </w:p>
         </w:tc>
@@ -2355,7 +2278,7 @@
               <w:keepLines/>
             </w:pPr>
             <w:r>
-              <w:t>The user should be able to swap between different library view modes; “Artists” view, “Albums” view, “Songs” view</w:t>
+              <w:t>The user should have access to audio controls; player volume, play, pause, skip to previous/next track, skip X seconds back/forward, randomize, repeat, view lyrics</w:t>
             </w:r>
           </w:p>
         </w:tc>
@@ -2368,7 +2291,7 @@
               <w:jc w:val="center"/>
             </w:pPr>
             <w:r>
-              <w:t>2</w:t>
+              <w:t>35</w:t>
             </w:r>
           </w:p>
         </w:tc>
@@ -2382,7 +2305,7 @@
               <w:jc w:val="center"/>
             </w:pPr>
             <w:r>
-              <w:t>Medium</w:t>
+              <w:t>High</w:t>
             </w:r>
           </w:p>
         </w:tc>
@@ -2415,7 +2338,7 @@
               <w:jc w:val="center"/>
             </w:pPr>
             <w:r>
-              <w:t>7</w:t>
+              <w:t>6</w:t>
             </w:r>
           </w:p>
         </w:tc>
@@ -2430,7 +2353,7 @@
               <w:keepLines/>
             </w:pPr>
             <w:r>
-              <w:t>The user should be able to view the properties of a file in their library</w:t>
+              <w:t>The user should be able to swap between different library view modes; “Artists” view, “Albums” view, “Songs” view</w:t>
             </w:r>
           </w:p>
         </w:tc>
@@ -2457,7 +2380,7 @@
               <w:jc w:val="center"/>
             </w:pPr>
             <w:r>
-              <w:t>Low</w:t>
+              <w:t>Medium</w:t>
             </w:r>
           </w:p>
         </w:tc>
@@ -2490,7 +2413,7 @@
               <w:jc w:val="center"/>
             </w:pPr>
             <w:r>
-              <w:t>8</w:t>
+              <w:t>7</w:t>
             </w:r>
           </w:p>
         </w:tc>
@@ -2505,7 +2428,7 @@
               <w:keepLines/>
             </w:pPr>
             <w:r>
-              <w:t>The user should be able to edit song properties such as artist, album, song title, lyrics, and album artwork</w:t>
+              <w:t>The user should be able to view the properties of a file in their library</w:t>
             </w:r>
           </w:p>
         </w:tc>
@@ -2518,7 +2441,7 @@
               <w:jc w:val="center"/>
             </w:pPr>
             <w:r>
-              <w:t>4</w:t>
+              <w:t>2</w:t>
             </w:r>
           </w:p>
         </w:tc>
@@ -2565,8 +2488,7 @@
               <w:jc w:val="center"/>
             </w:pPr>
             <w:r>
-              <w:lastRenderedPageBreak/>
-              <w:t>9</w:t>
+              <w:t>8</w:t>
             </w:r>
           </w:p>
         </w:tc>
@@ -2581,7 +2503,7 @@
               <w:keepLines/>
             </w:pPr>
             <w:r>
-              <w:t>An API should be implemented to query all of the artists in the users’ library and return a chronological list of latest releases of all their artists</w:t>
+              <w:t>The user should be able to edit song properties such as artist, album, song title, lyrics, and album artwork</w:t>
             </w:r>
           </w:p>
         </w:tc>
@@ -2594,7 +2516,7 @@
               <w:jc w:val="center"/>
             </w:pPr>
             <w:r>
-              <w:t>6</w:t>
+              <w:t>4</w:t>
             </w:r>
           </w:p>
         </w:tc>
@@ -2608,7 +2530,7 @@
               <w:jc w:val="center"/>
             </w:pPr>
             <w:r>
-              <w:t>Very low</w:t>
+              <w:t>Low</w:t>
             </w:r>
           </w:p>
         </w:tc>
@@ -2641,7 +2563,8 @@
               <w:jc w:val="center"/>
             </w:pPr>
             <w:r>
-              <w:t>10</w:t>
+              <w:lastRenderedPageBreak/>
+              <w:t>9</w:t>
             </w:r>
           </w:p>
         </w:tc>
@@ -2656,7 +2579,7 @@
               <w:keepLines/>
             </w:pPr>
             <w:r>
-              <w:t>An API should be implemented to pull in album artwork for all albums in the users’ library, should the user request it</w:t>
+              <w:t>An API should be implemented to query all of the artists in the users’ library and return a chronological list of latest releases of all their artists</w:t>
             </w:r>
           </w:p>
         </w:tc>
@@ -2669,7 +2592,7 @@
               <w:jc w:val="center"/>
             </w:pPr>
             <w:r>
-              <w:t>3</w:t>
+              <w:t>6</w:t>
             </w:r>
           </w:p>
         </w:tc>
@@ -2716,7 +2639,7 @@
               <w:jc w:val="center"/>
             </w:pPr>
             <w:r>
-              <w:t>11</w:t>
+              <w:t>10</w:t>
             </w:r>
           </w:p>
         </w:tc>
@@ -2731,7 +2654,7 @@
               <w:keepLines/>
             </w:pPr>
             <w:r>
-              <w:t>An API should be implemented to pull in lyrics for a user’s song, should the user request it</w:t>
+              <w:t>An API should be implemented to pull in album artwork for all albums in the users’ library, should the user request it</w:t>
             </w:r>
           </w:p>
         </w:tc>
@@ -2791,7 +2714,7 @@
               <w:jc w:val="center"/>
             </w:pPr>
             <w:r>
-              <w:t>12</w:t>
+              <w:t>11</w:t>
             </w:r>
           </w:p>
         </w:tc>
@@ -2806,7 +2729,7 @@
               <w:keepLines/>
             </w:pPr>
             <w:r>
-              <w:t>The user should see a splash screen upon starting the application</w:t>
+              <w:t>An API should be implemented to pull in lyrics for a user’s song, should the user request it</w:t>
             </w:r>
           </w:p>
         </w:tc>
@@ -2819,7 +2742,7 @@
               <w:jc w:val="center"/>
             </w:pPr>
             <w:r>
-              <w:t>2</w:t>
+              <w:t>3</w:t>
             </w:r>
           </w:p>
         </w:tc>
@@ -2833,7 +2756,7 @@
               <w:jc w:val="center"/>
             </w:pPr>
             <w:r>
-              <w:t>Low</w:t>
+              <w:t>Very low</w:t>
             </w:r>
           </w:p>
         </w:tc>
@@ -2846,7 +2769,7 @@
               <w:jc w:val="center"/>
             </w:pPr>
             <w:r>
-              <w:t>Complete</w:t>
+              <w:t>Unfinished</w:t>
             </w:r>
           </w:p>
         </w:tc>
@@ -2866,6 +2789,81 @@
               <w:jc w:val="center"/>
             </w:pPr>
             <w:r>
+              <w:t>12</w:t>
+            </w:r>
+          </w:p>
+        </w:tc>
+        <w:tc>
+          <w:tcPr>
+            <w:tcW w:w="4454" w:type="dxa"/>
+            <w:shd w:val="clear" w:color="auto" w:fill="auto"/>
+          </w:tcPr>
+          <w:p>
+            <w:pPr>
+              <w:keepNext/>
+              <w:keepLines/>
+            </w:pPr>
+            <w:r>
+              <w:t>The user should see a splash screen upon starting the application</w:t>
+            </w:r>
+          </w:p>
+        </w:tc>
+        <w:tc>
+          <w:tcPr>
+            <w:tcW w:w="1663" w:type="dxa"/>
+          </w:tcPr>
+          <w:p>
+            <w:pPr>
+              <w:jc w:val="center"/>
+            </w:pPr>
+            <w:r>
+              <w:t>2</w:t>
+            </w:r>
+          </w:p>
+        </w:tc>
+        <w:tc>
+          <w:tcPr>
+            <w:tcW w:w="1150" w:type="dxa"/>
+            <w:shd w:val="clear" w:color="auto" w:fill="auto"/>
+          </w:tcPr>
+          <w:p>
+            <w:pPr>
+              <w:jc w:val="center"/>
+            </w:pPr>
+            <w:r>
+              <w:t>Low</w:t>
+            </w:r>
+          </w:p>
+        </w:tc>
+        <w:tc>
+          <w:tcPr>
+            <w:tcW w:w="1332" w:type="dxa"/>
+          </w:tcPr>
+          <w:p>
+            <w:pPr>
+              <w:jc w:val="center"/>
+            </w:pPr>
+            <w:r>
+              <w:t>Complete</w:t>
+            </w:r>
+          </w:p>
+        </w:tc>
+      </w:tr>
+      <w:tr>
+        <w:trPr>
+          <w:cantSplit/>
+          <w:trHeight w:val="934"/>
+        </w:trPr>
+        <w:tc>
+          <w:tcPr>
+            <w:tcW w:w="913" w:type="dxa"/>
+            <w:shd w:val="clear" w:color="auto" w:fill="auto"/>
+          </w:tcPr>
+          <w:p>
+            <w:pPr>
+              <w:jc w:val="center"/>
+            </w:pPr>
+            <w:r>
               <w:t>13</w:t>
             </w:r>
           </w:p>
@@ -2937,7 +2935,7 @@
           <w:bCs/>
         </w:rPr>
       </w:pPr>
-      <w:bookmarkStart w:id="5" w:name="_Toc522714940"/>
+      <w:bookmarkStart w:id="4" w:name="_Toc522714940"/>
       <w:r>
         <w:rPr>
           <w:rStyle w:val="Heading1Char"/>
@@ -2955,7 +2953,7 @@
         </w:rPr>
         <w:t xml:space="preserve"> #1</w:t>
       </w:r>
-      <w:bookmarkEnd w:id="5"/>
+      <w:bookmarkEnd w:id="4"/>
     </w:p>
     <w:p>
       <w:pPr>
@@ -3505,7 +3503,7 @@
           <w:rStyle w:val="Heading2Char"/>
         </w:rPr>
       </w:pPr>
-      <w:bookmarkStart w:id="6" w:name="_Toc459581895"/>
+      <w:bookmarkStart w:id="5" w:name="_Toc459581895"/>
     </w:p>
     <w:p>
       <w:pPr>
@@ -3519,17 +3517,17 @@
           <w:rStyle w:val="Heading2Char"/>
         </w:rPr>
       </w:pPr>
-      <w:bookmarkStart w:id="7" w:name="_Toc506754487"/>
-      <w:bookmarkStart w:id="8" w:name="_Toc522714941"/>
+      <w:bookmarkStart w:id="6" w:name="_Toc506754487"/>
+      <w:bookmarkStart w:id="7" w:name="_Toc522714941"/>
       <w:r>
         <w:rPr>
           <w:rStyle w:val="Heading2Char"/>
         </w:rPr>
         <w:t>Review</w:t>
       </w:r>
+      <w:bookmarkEnd w:id="5"/>
       <w:bookmarkEnd w:id="6"/>
       <w:bookmarkEnd w:id="7"/>
-      <w:bookmarkEnd w:id="8"/>
     </w:p>
     <w:p>
       <w:r>
@@ -3697,11 +3695,11 @@
           <w:numId w:val="0"/>
         </w:numPr>
       </w:pPr>
-      <w:bookmarkStart w:id="9" w:name="_Toc522714942"/>
+      <w:bookmarkStart w:id="8" w:name="_Toc522714942"/>
       <w:r>
         <w:t>Retrospective</w:t>
       </w:r>
-      <w:bookmarkEnd w:id="9"/>
+      <w:bookmarkEnd w:id="8"/>
     </w:p>
     <w:p>
       <w:r>
@@ -3717,7 +3715,7 @@
           <w:bCs/>
         </w:rPr>
       </w:pPr>
-      <w:bookmarkStart w:id="10" w:name="_Toc522714943"/>
+      <w:bookmarkStart w:id="9" w:name="_Toc522714943"/>
       <w:r>
         <w:rPr>
           <w:rStyle w:val="Heading1Char"/>
@@ -3727,7 +3725,7 @@
         <w:lastRenderedPageBreak/>
         <w:t>Sprint #2</w:t>
       </w:r>
-      <w:bookmarkEnd w:id="10"/>
+      <w:bookmarkEnd w:id="9"/>
     </w:p>
     <w:p>
       <w:pPr>
@@ -4263,14 +4261,14 @@
           <w:rStyle w:val="Heading2Char"/>
         </w:rPr>
       </w:pPr>
-      <w:bookmarkStart w:id="11" w:name="_Toc522714944"/>
+      <w:bookmarkStart w:id="10" w:name="_Toc522714944"/>
       <w:r>
         <w:rPr>
           <w:rStyle w:val="Heading2Char"/>
         </w:rPr>
         <w:t>Review</w:t>
       </w:r>
-      <w:bookmarkEnd w:id="11"/>
+      <w:bookmarkEnd w:id="10"/>
     </w:p>
     <w:p>
       <w:pPr>
@@ -4280,7 +4278,7 @@
           <w:numId w:val="0"/>
         </w:numPr>
       </w:pPr>
-      <w:bookmarkStart w:id="12" w:name="_Toc522714945"/>
+      <w:bookmarkStart w:id="11" w:name="_Toc522714945"/>
       <w:r>
         <w:rPr>
           <w:b w:val="0"/>
@@ -4405,7 +4403,7 @@
       <w:r>
         <w:t>Retrospective</w:t>
       </w:r>
-      <w:bookmarkEnd w:id="12"/>
+      <w:bookmarkEnd w:id="11"/>
     </w:p>
     <w:p>
       <w:r>
@@ -4426,7 +4424,7 @@
           <w:bCs/>
         </w:rPr>
       </w:pPr>
-      <w:bookmarkStart w:id="13" w:name="_Toc522714946"/>
+      <w:bookmarkStart w:id="12" w:name="_Toc522714946"/>
       <w:r>
         <w:rPr>
           <w:rStyle w:val="Heading1Char"/>
@@ -4436,7 +4434,7 @@
         <w:lastRenderedPageBreak/>
         <w:t>Sprint #3</w:t>
       </w:r>
-      <w:bookmarkEnd w:id="13"/>
+      <w:bookmarkEnd w:id="12"/>
     </w:p>
     <w:p>
       <w:pPr>
@@ -4963,14 +4961,14 @@
           <w:rStyle w:val="Heading2Char"/>
         </w:rPr>
       </w:pPr>
-      <w:bookmarkStart w:id="14" w:name="_Toc522714947"/>
+      <w:bookmarkStart w:id="13" w:name="_Toc522714947"/>
       <w:r>
         <w:rPr>
           <w:rStyle w:val="Heading2Char"/>
         </w:rPr>
         <w:t>Review</w:t>
       </w:r>
-      <w:bookmarkEnd w:id="14"/>
+      <w:bookmarkEnd w:id="13"/>
     </w:p>
     <w:p>
       <w:pPr>
@@ -4981,7 +4979,7 @@
           <w:szCs w:val="24"/>
         </w:rPr>
       </w:pPr>
-      <w:bookmarkStart w:id="15" w:name="_Toc522714948"/>
+      <w:bookmarkStart w:id="14" w:name="_Toc522714948"/>
       <w:r>
         <w:rPr>
           <w:rFonts w:ascii="Calibri" w:eastAsia="Times New Roman" w:hAnsi="Calibri"/>
@@ -5219,7 +5217,7 @@
       <w:r>
         <w:t>Retrospective</w:t>
       </w:r>
-      <w:bookmarkEnd w:id="15"/>
+      <w:bookmarkEnd w:id="14"/>
     </w:p>
     <w:p>
       <w:r>
@@ -5241,7 +5239,7 @@
           <w:bCs/>
         </w:rPr>
       </w:pPr>
-      <w:bookmarkStart w:id="16" w:name="_Toc522714949"/>
+      <w:bookmarkStart w:id="15" w:name="_Toc522714949"/>
       <w:r>
         <w:rPr>
           <w:rStyle w:val="Heading1Char"/>
@@ -5251,7 +5249,7 @@
         <w:lastRenderedPageBreak/>
         <w:t>Sprint #4</w:t>
       </w:r>
-      <w:bookmarkEnd w:id="16"/>
+      <w:bookmarkEnd w:id="15"/>
     </w:p>
     <w:p>
       <w:pPr>
@@ -5553,14 +5551,14 @@
           <w:rStyle w:val="Heading2Char"/>
         </w:rPr>
       </w:pPr>
-      <w:bookmarkStart w:id="17" w:name="_Toc522714950"/>
+      <w:bookmarkStart w:id="16" w:name="_Toc522714950"/>
       <w:r>
         <w:rPr>
           <w:rStyle w:val="Heading2Char"/>
         </w:rPr>
         <w:t>Review</w:t>
       </w:r>
-      <w:bookmarkEnd w:id="17"/>
+      <w:bookmarkEnd w:id="16"/>
     </w:p>
     <w:p>
       <w:pPr>
@@ -5571,7 +5569,7 @@
           <w:szCs w:val="24"/>
         </w:rPr>
       </w:pPr>
-      <w:bookmarkStart w:id="18" w:name="_Toc522714951"/>
+      <w:bookmarkStart w:id="17" w:name="_Toc522714951"/>
       <w:r>
         <w:rPr>
           <w:rFonts w:ascii="Calibri" w:eastAsia="Times New Roman" w:hAnsi="Calibri"/>
@@ -5723,17 +5721,17 @@
       <w:r>
         <w:t>Retrospective</w:t>
       </w:r>
-      <w:bookmarkEnd w:id="18"/>
+      <w:bookmarkEnd w:id="17"/>
     </w:p>
     <w:p>
       <w:r>
         <w:t>[</w:t>
       </w:r>
-      <w:bookmarkStart w:id="19" w:name="_Hlk529038338"/>
+      <w:bookmarkStart w:id="18" w:name="_Hlk529038338"/>
       <w:r>
         <w:t xml:space="preserve">This is where you discuss the process. What went well (and are you planning to do more of that?) What didn’t </w:t>
       </w:r>
-      <w:bookmarkEnd w:id="19"/>
+      <w:bookmarkEnd w:id="18"/>
       <w:r>
         <w:t xml:space="preserve">go so well (and do you have a way to do less of that)? What changes are you planning to make in how you plan &amp; carry out the next sprint?] </w:t>
       </w:r>
@@ -5752,7 +5750,7 @@
           <w:bCs/>
         </w:rPr>
       </w:pPr>
-      <w:bookmarkStart w:id="20" w:name="_Toc522714952"/>
+      <w:bookmarkStart w:id="19" w:name="_Toc522714952"/>
       <w:r>
         <w:rPr>
           <w:rStyle w:val="Heading1Char"/>
@@ -5762,7 +5760,7 @@
         <w:lastRenderedPageBreak/>
         <w:t>Sprint #5</w:t>
       </w:r>
-      <w:bookmarkEnd w:id="20"/>
+      <w:bookmarkEnd w:id="19"/>
     </w:p>
     <w:p>
       <w:pPr>
@@ -6283,14 +6281,14 @@
           <w:rStyle w:val="Heading2Char"/>
         </w:rPr>
       </w:pPr>
-      <w:bookmarkStart w:id="21" w:name="_Toc522714953"/>
+      <w:bookmarkStart w:id="20" w:name="_Toc522714953"/>
       <w:r>
         <w:rPr>
           <w:rStyle w:val="Heading2Char"/>
         </w:rPr>
         <w:t>Review</w:t>
       </w:r>
-      <w:bookmarkEnd w:id="21"/>
+      <w:bookmarkEnd w:id="20"/>
     </w:p>
     <w:p>
       <w:pPr>
@@ -6301,7 +6299,7 @@
           <w:szCs w:val="24"/>
         </w:rPr>
       </w:pPr>
-      <w:bookmarkStart w:id="22" w:name="_Toc522714954"/>
+      <w:bookmarkStart w:id="21" w:name="_Toc522714954"/>
       <w:r>
         <w:rPr>
           <w:rFonts w:ascii="Calibri" w:eastAsia="Times New Roman" w:hAnsi="Calibri"/>
@@ -6380,7 +6378,7 @@
       <w:r>
         <w:t>Retrospective</w:t>
       </w:r>
-      <w:bookmarkEnd w:id="22"/>
+      <w:bookmarkEnd w:id="21"/>
     </w:p>
     <w:p>
       <w:r>
@@ -6403,7 +6401,7 @@
           <w:bCs/>
         </w:rPr>
       </w:pPr>
-      <w:bookmarkStart w:id="23" w:name="_Toc522714955"/>
+      <w:bookmarkStart w:id="22" w:name="_Toc522714955"/>
       <w:r>
         <w:rPr>
           <w:rStyle w:val="Heading1Char"/>
@@ -6413,7 +6411,7 @@
         <w:lastRenderedPageBreak/>
         <w:t>Sprint #6</w:t>
       </w:r>
-      <w:bookmarkEnd w:id="23"/>
+      <w:bookmarkEnd w:id="22"/>
     </w:p>
     <w:p>
       <w:pPr>
@@ -6934,14 +6932,14 @@
           <w:rStyle w:val="Heading2Char"/>
         </w:rPr>
       </w:pPr>
-      <w:bookmarkStart w:id="24" w:name="_Toc522714956"/>
+      <w:bookmarkStart w:id="23" w:name="_Toc522714956"/>
       <w:r>
         <w:rPr>
           <w:rStyle w:val="Heading2Char"/>
         </w:rPr>
         <w:t>Review</w:t>
       </w:r>
-      <w:bookmarkEnd w:id="24"/>
+      <w:bookmarkEnd w:id="23"/>
     </w:p>
     <w:p>
       <w:pPr>
@@ -6952,7 +6950,7 @@
           <w:szCs w:val="24"/>
         </w:rPr>
       </w:pPr>
-      <w:bookmarkStart w:id="25" w:name="_Toc522714957"/>
+      <w:bookmarkStart w:id="24" w:name="_Toc522714957"/>
       <w:r>
         <w:rPr>
           <w:rFonts w:ascii="Calibri" w:eastAsia="Times New Roman" w:hAnsi="Calibri"/>
@@ -6995,6 +6993,105 @@
     </w:p>
     <w:p>
       <w:pPr>
+        <w:spacing w:after="120"/>
+        <w:outlineLvl w:val="1"/>
+        <w:rPr>
+          <w:rFonts w:ascii="Calibri" w:eastAsia="Times New Roman" w:hAnsi="Calibri"/>
+          <w:szCs w:val="24"/>
+        </w:rPr>
+      </w:pPr>
+      <w:r>
+        <w:rPr>
+          <w:rFonts w:ascii="Calibri" w:eastAsia="Times New Roman" w:hAnsi="Calibri"/>
+          <w:szCs w:val="24"/>
+        </w:rPr>
+        <w:t xml:space="preserve">The biggest thing finished this sprint was finally getting connected and running to the Spotify API.  With this, I now have access to music controls as well as access to all of Spotify’s artist catalog, allowing me to import artwork, names, find missing albums, etc.  This was extremely exciting to get functioning.  Also, I started working on Play/Pause functionality, and restructured my </w:t>
+      </w:r>
+      <w:proofErr w:type="spellStart"/>
+      <w:r>
+        <w:rPr>
+          <w:rFonts w:ascii="Calibri" w:eastAsia="Times New Roman" w:hAnsi="Calibri"/>
+          <w:szCs w:val="24"/>
+        </w:rPr>
+        <w:t>AudioHandler</w:t>
+      </w:r>
+      <w:proofErr w:type="spellEnd"/>
+      <w:r>
+        <w:rPr>
+          <w:rFonts w:ascii="Calibri" w:eastAsia="Times New Roman" w:hAnsi="Calibri"/>
+          <w:szCs w:val="24"/>
+        </w:rPr>
+        <w:t xml:space="preserve"> to be easier to use and more modular.</w:t>
+      </w:r>
+    </w:p>
+    <w:p>
+      <w:pPr>
+        <w:spacing w:after="120"/>
+        <w:outlineLvl w:val="1"/>
+        <w:rPr>
+          <w:rFonts w:ascii="Calibri" w:eastAsia="Times New Roman" w:hAnsi="Calibri"/>
+          <w:szCs w:val="24"/>
+        </w:rPr>
+      </w:pPr>
+      <w:r>
+        <w:rPr>
+          <w:rFonts w:ascii="Calibri" w:eastAsia="Times New Roman" w:hAnsi="Calibri"/>
+          <w:noProof/>
+          <w:szCs w:val="24"/>
+        </w:rPr>
+        <w:lastRenderedPageBreak/>
+        <w:drawing>
+          <wp:inline distT="0" distB="0" distL="0" distR="0" wp14:anchorId="1EB13E14" wp14:editId="37C99F1F">
+            <wp:extent cx="5934710" cy="3329940"/>
+            <wp:effectExtent l="0" t="0" r="8890" b="3810"/>
+            <wp:docPr id="9" name="Picture 9"/>
+            <wp:cNvGraphicFramePr>
+              <a:graphicFrameLocks xmlns:a="http://schemas.openxmlformats.org/drawingml/2006/main" noChangeAspect="1"/>
+            </wp:cNvGraphicFramePr>
+            <a:graphic xmlns:a="http://schemas.openxmlformats.org/drawingml/2006/main">
+              <a:graphicData uri="http://schemas.openxmlformats.org/drawingml/2006/picture">
+                <pic:pic xmlns:pic="http://schemas.openxmlformats.org/drawingml/2006/picture">
+                  <pic:nvPicPr>
+                    <pic:cNvPr id="0" name="Picture 1"/>
+                    <pic:cNvPicPr>
+                      <a:picLocks noChangeAspect="1" noChangeArrowheads="1"/>
+                    </pic:cNvPicPr>
+                  </pic:nvPicPr>
+                  <pic:blipFill>
+                    <a:blip r:embed="rId16">
+                      <a:extLst>
+                        <a:ext uri="{28A0092B-C50C-407E-A947-70E740481C1C}">
+                          <a14:useLocalDpi xmlns:a14="http://schemas.microsoft.com/office/drawing/2010/main" val="0"/>
+                        </a:ext>
+                      </a:extLst>
+                    </a:blip>
+                    <a:srcRect/>
+                    <a:stretch>
+                      <a:fillRect/>
+                    </a:stretch>
+                  </pic:blipFill>
+                  <pic:spPr bwMode="auto">
+                    <a:xfrm>
+                      <a:off x="0" y="0"/>
+                      <a:ext cx="5934710" cy="3329940"/>
+                    </a:xfrm>
+                    <a:prstGeom prst="rect">
+                      <a:avLst/>
+                    </a:prstGeom>
+                    <a:noFill/>
+                    <a:ln>
+                      <a:noFill/>
+                    </a:ln>
+                  </pic:spPr>
+                </pic:pic>
+              </a:graphicData>
+            </a:graphic>
+          </wp:inline>
+        </w:drawing>
+      </w:r>
+    </w:p>
+    <w:p>
+      <w:pPr>
         <w:pStyle w:val="Heading2"/>
         <w:numPr>
           <w:ilvl w:val="0"/>
@@ -7002,19 +7099,87 @@
         </w:numPr>
       </w:pPr>
       <w:r>
+        <w:rPr>
+          <w:noProof/>
+        </w:rPr>
+        <w:drawing>
+          <wp:inline distT="0" distB="0" distL="0" distR="0" wp14:anchorId="54844351" wp14:editId="4F1D1E0D">
+            <wp:extent cx="1190445" cy="2421410"/>
+            <wp:effectExtent l="0" t="0" r="0" b="0"/>
+            <wp:docPr id="10" name="Picture 10"/>
+            <wp:cNvGraphicFramePr>
+              <a:graphicFrameLocks xmlns:a="http://schemas.openxmlformats.org/drawingml/2006/main" noChangeAspect="1"/>
+            </wp:cNvGraphicFramePr>
+            <a:graphic xmlns:a="http://schemas.openxmlformats.org/drawingml/2006/main">
+              <a:graphicData uri="http://schemas.openxmlformats.org/drawingml/2006/picture">
+                <pic:pic xmlns:pic="http://schemas.openxmlformats.org/drawingml/2006/picture">
+                  <pic:nvPicPr>
+                    <pic:cNvPr id="0" name="Picture 2"/>
+                    <pic:cNvPicPr>
+                      <a:picLocks noChangeAspect="1" noChangeArrowheads="1"/>
+                    </pic:cNvPicPr>
+                  </pic:nvPicPr>
+                  <pic:blipFill>
+                    <a:blip r:embed="rId17" cstate="print">
+                      <a:extLst>
+                        <a:ext uri="{28A0092B-C50C-407E-A947-70E740481C1C}">
+                          <a14:useLocalDpi xmlns:a14="http://schemas.microsoft.com/office/drawing/2010/main" val="0"/>
+                        </a:ext>
+                      </a:extLst>
+                    </a:blip>
+                    <a:srcRect/>
+                    <a:stretch>
+                      <a:fillRect/>
+                    </a:stretch>
+                  </pic:blipFill>
+                  <pic:spPr bwMode="auto">
+                    <a:xfrm>
+                      <a:off x="0" y="0"/>
+                      <a:ext cx="1200538" cy="2441939"/>
+                    </a:xfrm>
+                    <a:prstGeom prst="rect">
+                      <a:avLst/>
+                    </a:prstGeom>
+                    <a:noFill/>
+                    <a:ln>
+                      <a:noFill/>
+                    </a:ln>
+                  </pic:spPr>
+                </pic:pic>
+              </a:graphicData>
+            </a:graphic>
+          </wp:inline>
+        </w:drawing>
+      </w:r>
+    </w:p>
+    <w:p>
+      <w:pPr>
+        <w:pStyle w:val="Heading2"/>
+        <w:numPr>
+          <w:ilvl w:val="0"/>
+          <w:numId w:val="0"/>
+        </w:numPr>
+      </w:pPr>
+      <w:r>
         <w:t>Retrospective</w:t>
       </w:r>
-      <w:bookmarkEnd w:id="25"/>
+      <w:bookmarkEnd w:id="24"/>
     </w:p>
     <w:p>
       <w:r>
         <w:t xml:space="preserve">[This is where you discuss the process. What went well (and are you planning to do more of that?) What didn’t go so well (and do you have a way to do less of that)? What changes are you planning to make in how you plan &amp; carry out the next sprint?] </w:t>
       </w:r>
     </w:p>
-    <w:p/>
+    <w:p>
+      <w:r>
+        <w:t>This final sprint was exciting and it is cool to look back on what I created this semester.  I definitely learned a lot about SCRUM principles and how working in an Agile frame of mind can make development easier and more cohesive.  This was a fun project and I am looking forward to continuing it in the future.</w:t>
+      </w:r>
+      <w:bookmarkStart w:id="25" w:name="_GoBack"/>
+      <w:bookmarkEnd w:id="25"/>
+    </w:p>
     <w:p/>
     <w:sectPr>
-      <w:footerReference w:type="default" r:id="rId16"/>
+      <w:footerReference w:type="default" r:id="rId18"/>
       <w:pgSz w:w="12240" w:h="15840"/>
       <w:pgMar w:top="1440" w:right="1440" w:bottom="1440" w:left="1440" w:header="720" w:footer="720" w:gutter="0"/>
       <w:cols w:space="720"/>
@@ -11902,7 +12067,7 @@
 </file>
 
 <file path=customXml/itemProps1.xml><?xml version="1.0" encoding="utf-8"?>
-<ds:datastoreItem xmlns:ds="http://schemas.openxmlformats.org/officeDocument/2006/customXml" ds:itemID="{EF194A29-F09F-48E8-A491-A032C1C59E44}">
+<ds:datastoreItem xmlns:ds="http://schemas.openxmlformats.org/officeDocument/2006/customXml" ds:itemID="{BA11C806-8E8A-441F-A87D-25FCD88EE3A3}">
   <ds:schemaRefs>
     <ds:schemaRef ds:uri="http://schemas.openxmlformats.org/officeDocument/2006/bibliography"/>
   </ds:schemaRefs>

</xml_diff>